<commit_message>
Do some of section 3
</commit_message>
<xml_diff>
--- a/projectArtifacts/06-Users-Manual.docx
+++ b/projectArtifacts/06-Users-Manual.docx
@@ -1,30 +1,20 @@
 
 <file path=word/document.xml><?xml version="1.0" encoding="utf-8"?>
-<w:document xmlns:wpc="http://schemas.microsoft.com/office/word/2010/wordprocessingCanvas" xmlns:cx="http://schemas.microsoft.com/office/drawing/2014/chartex" xmlns:cx1="http://schemas.microsoft.com/office/drawing/2015/9/8/chartex" xmlns:cx2="http://schemas.microsoft.com/office/drawing/2015/10/21/chartex" xmlns:cx3="http://schemas.microsoft.com/office/drawing/2016/5/9/chartex" xmlns:cx4="http://schemas.microsoft.com/office/drawing/2016/5/10/chartex" xmlns:cx5="http://schemas.microsoft.com/office/drawing/2016/5/11/chartex" xmlns:cx6="http://schemas.microsoft.com/office/drawing/2016/5/12/chartex" xmlns:cx7="http://schemas.microsoft.com/office/drawing/2016/5/13/chartex" xmlns:cx8="http://schemas.microsoft.com/office/drawing/2016/5/14/chartex" xmlns:mc="http://schemas.openxmlformats.org/markup-compatibility/2006" xmlns:aink="http://schemas.microsoft.com/office/drawing/2016/ink" xmlns:am3d="http://schemas.microsoft.com/office/drawing/2017/model3d" xmlns:o="urn:schemas-microsoft-com:office:office" xmlns:oel="http://schemas.microsoft.com/office/2019/extlst" xmlns:r="http://schemas.openxmlformats.org/officeDocument/2006/relationships" xmlns:m="http://schemas.openxmlformats.org/officeDocument/2006/math" xmlns:v="urn:schemas-microsoft-com:vml" xmlns:wp14="http://schemas.microsoft.com/office/word/2010/wordprocessingDrawing" xmlns:wp="http://schemas.openxmlformats.org/drawingml/2006/wordprocessingDrawing" xmlns:w10="urn:schemas-microsoft-com:office:word" xmlns:w="http://schemas.openxmlformats.org/wordprocessingml/2006/main" xmlns:w14="http://schemas.microsoft.com/office/word/2010/wordml" xmlns:w15="http://schemas.microsoft.com/office/word/2012/wordml" xmlns:w16cex="http://schemas.microsoft.com/office/word/2018/wordml/cex" xmlns:w16cid="http://schemas.microsoft.com/office/word/2016/wordml/cid" xmlns:w16="http://schemas.microsoft.com/office/word/2018/wordml" xmlns:w16sdtdh="http://schemas.microsoft.com/office/word/2020/wordml/sdtdatahash" xmlns:w16se="http://schemas.microsoft.com/office/word/2015/wordml/symex" xmlns:wpg="http://schemas.microsoft.com/office/word/2010/wordprocessingGroup" xmlns:wpi="http://schemas.microsoft.com/office/word/2010/wordprocessingInk" xmlns:wne="http://schemas.microsoft.com/office/word/2006/wordml" xmlns:wps="http://schemas.microsoft.com/office/word/2010/wordprocessingShape" mc:Ignorable="w14 w15 w16se w16cid w16 w16cex w16sdtdh wp14">
+<w:document xmlns:wpc="http://schemas.microsoft.com/office/word/2010/wordprocessingCanvas" xmlns:cx="http://schemas.microsoft.com/office/drawing/2014/chartex" xmlns:cx1="http://schemas.microsoft.com/office/drawing/2015/9/8/chartex" xmlns:cx2="http://schemas.microsoft.com/office/drawing/2015/10/21/chartex" xmlns:cx3="http://schemas.microsoft.com/office/drawing/2016/5/9/chartex" xmlns:cx4="http://schemas.microsoft.com/office/drawing/2016/5/10/chartex" xmlns:cx5="http://schemas.microsoft.com/office/drawing/2016/5/11/chartex" xmlns:cx6="http://schemas.microsoft.com/office/drawing/2016/5/12/chartex" xmlns:cx7="http://schemas.microsoft.com/office/drawing/2016/5/13/chartex" xmlns:cx8="http://schemas.microsoft.com/office/drawing/2016/5/14/chartex" xmlns:mc="http://schemas.openxmlformats.org/markup-compatibility/2006" xmlns:aink="http://schemas.microsoft.com/office/drawing/2016/ink" xmlns:am3d="http://schemas.microsoft.com/office/drawing/2017/model3d" xmlns:o="urn:schemas-microsoft-com:office:office" xmlns:oel="http://schemas.microsoft.com/office/2019/extlst" xmlns:r="http://schemas.openxmlformats.org/officeDocument/2006/relationships" xmlns:m="http://schemas.openxmlformats.org/officeDocument/2006/math" xmlns:v="urn:schemas-microsoft-com:vml" xmlns:wp14="http://schemas.microsoft.com/office/word/2010/wordprocessingDrawing" xmlns:wp="http://schemas.openxmlformats.org/drawingml/2006/wordprocessingDrawing" xmlns:w10="urn:schemas-microsoft-com:office:word" xmlns:w="http://schemas.openxmlformats.org/wordprocessingml/2006/main" xmlns:w14="http://schemas.microsoft.com/office/word/2010/wordml" xmlns:w15="http://schemas.microsoft.com/office/word/2012/wordml" xmlns:w16cex="http://schemas.microsoft.com/office/word/2018/wordml/cex" xmlns:w16cid="http://schemas.microsoft.com/office/word/2016/wordml/cid" xmlns:w16="http://schemas.microsoft.com/office/word/2018/wordml" xmlns:w16du="http://schemas.microsoft.com/office/word/2023/wordml/word16du" xmlns:w16sdtdh="http://schemas.microsoft.com/office/word/2020/wordml/sdtdatahash" xmlns:w16se="http://schemas.microsoft.com/office/word/2015/wordml/symex" xmlns:wpg="http://schemas.microsoft.com/office/word/2010/wordprocessingGroup" xmlns:wpi="http://schemas.microsoft.com/office/word/2010/wordprocessingInk" xmlns:wne="http://schemas.microsoft.com/office/word/2006/wordml" xmlns:wps="http://schemas.microsoft.com/office/word/2010/wordprocessingShape" mc:Ignorable="w14 w15 w16se w16cid w16 w16cex w16sdtdh w16du wp14">
   <w:body>
     <w:p>
       <w:pPr>
         <w:pStyle w:val="Project"/>
       </w:pPr>
-      <w:r>
-        <w:fldChar w:fldCharType="begin"/>
-      </w:r>
-      <w:r>
-        <w:instrText xml:space="preserve"> SUBJECT  \* MERGEFORMAT </w:instrText>
-      </w:r>
-      <w:r>
-        <w:fldChar w:fldCharType="separate"/>
-      </w:r>
-      <w:r>
-        <w:t>&lt;Project Name&gt;</w:t>
-      </w:r>
-      <w:r>
-        <w:fldChar w:fldCharType="end"/>
-      </w:r>
-    </w:p>
-    <w:p>
-      <w:pPr>
-        <w:pStyle w:val="bodytext0"/>
+      <w:fldSimple w:instr=" SUBJECT  \* MERGEFORMAT ">
+        <w:r>
+          <w:t>&lt;Project Name&gt;</w:t>
+        </w:r>
+      </w:fldSimple>
+    </w:p>
+    <w:p>
+      <w:pPr>
+        <w:pStyle w:val="BodyText1"/>
         <w:spacing w:after="0"/>
         <w:rPr>
           <w:lang w:val="en-US"/>
@@ -128,12 +118,6 @@
         <w:gridCol w:w="2304"/>
       </w:tblGrid>
       <w:tr>
-        <w:tblPrEx>
-          <w:tblCellMar>
-            <w:top w:w="0" w:type="dxa"/>
-            <w:bottom w:w="0" w:type="dxa"/>
-          </w:tblCellMar>
-        </w:tblPrEx>
         <w:tc>
           <w:tcPr>
             <w:tcW w:w="2304" w:type="dxa"/>
@@ -216,12 +200,6 @@
         </w:tc>
       </w:tr>
       <w:tr>
-        <w:tblPrEx>
-          <w:tblCellMar>
-            <w:top w:w="0" w:type="dxa"/>
-            <w:bottom w:w="0" w:type="dxa"/>
-          </w:tblCellMar>
-        </w:tblPrEx>
         <w:tc>
           <w:tcPr>
             <w:tcW w:w="2304" w:type="dxa"/>
@@ -276,12 +254,6 @@
         </w:tc>
       </w:tr>
       <w:tr>
-        <w:tblPrEx>
-          <w:tblCellMar>
-            <w:top w:w="0" w:type="dxa"/>
-            <w:bottom w:w="0" w:type="dxa"/>
-          </w:tblCellMar>
-        </w:tblPrEx>
         <w:tc>
           <w:tcPr>
             <w:tcW w:w="2304" w:type="dxa"/>
@@ -324,12 +296,6 @@
         </w:tc>
       </w:tr>
       <w:tr>
-        <w:tblPrEx>
-          <w:tblCellMar>
-            <w:top w:w="0" w:type="dxa"/>
-            <w:bottom w:w="0" w:type="dxa"/>
-          </w:tblCellMar>
-        </w:tblPrEx>
         <w:tc>
           <w:tcPr>
             <w:tcW w:w="2304" w:type="dxa"/>
@@ -372,12 +338,6 @@
         </w:tc>
       </w:tr>
       <w:tr>
-        <w:tblPrEx>
-          <w:tblCellMar>
-            <w:top w:w="0" w:type="dxa"/>
-            <w:bottom w:w="0" w:type="dxa"/>
-          </w:tblCellMar>
-        </w:tblPrEx>
         <w:tc>
           <w:tcPr>
             <w:tcW w:w="2304" w:type="dxa"/>
@@ -879,26 +839,26 @@
       <w:pPr>
         <w:pStyle w:val="Heading1"/>
       </w:pPr>
-      <w:bookmarkStart w:id="0" w:name="_Toc433104436"/>
-      <w:bookmarkStart w:id="1" w:name="_Toc314978528"/>
-      <w:bookmarkStart w:id="2" w:name="_Toc324843634"/>
-      <w:bookmarkStart w:id="3" w:name="_Toc324851941"/>
-      <w:bookmarkStart w:id="4" w:name="_Toc324915524"/>
-      <w:bookmarkStart w:id="5" w:name="_Toc433104437"/>
-      <w:bookmarkStart w:id="6" w:name="_Toc5431510"/>
+      <w:bookmarkStart w:id="0" w:name="_Toc314978528"/>
+      <w:bookmarkStart w:id="1" w:name="_Toc324843634"/>
+      <w:bookmarkStart w:id="2" w:name="_Toc324851941"/>
+      <w:bookmarkStart w:id="3" w:name="_Toc324915524"/>
+      <w:bookmarkStart w:id="4" w:name="_Toc433104437"/>
+      <w:bookmarkStart w:id="5" w:name="_Toc5431510"/>
+      <w:bookmarkStart w:id="6" w:name="_Toc433104436"/>
       <w:r>
         <w:t>Purpose</w:t>
       </w:r>
+      <w:bookmarkEnd w:id="0"/>
       <w:bookmarkEnd w:id="1"/>
       <w:bookmarkEnd w:id="2"/>
       <w:bookmarkEnd w:id="3"/>
       <w:bookmarkEnd w:id="4"/>
       <w:bookmarkEnd w:id="5"/>
+      <w:r>
+        <w:t xml:space="preserve"> </w:t>
+      </w:r>
       <w:bookmarkEnd w:id="6"/>
-      <w:r>
-        <w:t xml:space="preserve"> </w:t>
-      </w:r>
-      <w:bookmarkEnd w:id="0"/>
     </w:p>
     <w:p>
       <w:pPr>
@@ -910,29 +870,13 @@
           <w:i/>
           <w:color w:val="0000FF"/>
         </w:rPr>
-        <w:t xml:space="preserve">The user manual for your software product should be an easy-to-understand guide </w:t>
-      </w:r>
-      <w:proofErr w:type="gramStart"/>
+        <w:t>The user manual for your software product should be an easy-to-understand guide on how to use the software. It should include the following section</w:t>
+      </w:r>
       <w:r>
         <w:rPr>
           <w:i/>
           <w:color w:val="0000FF"/>
         </w:rPr>
-        <w:t>on</w:t>
-      </w:r>
-      <w:proofErr w:type="gramEnd"/>
-      <w:r>
-        <w:rPr>
-          <w:i/>
-          <w:color w:val="0000FF"/>
-        </w:rPr>
-        <w:t xml:space="preserve"> how to use the software. It should include the following section</w:t>
-      </w:r>
-      <w:r>
-        <w:rPr>
-          <w:i/>
-          <w:color w:val="0000FF"/>
-        </w:rPr>
         <w:t>s.</w:t>
       </w:r>
     </w:p>
@@ -946,7 +890,7 @@
     </w:p>
     <w:p>
       <w:pPr>
-        <w:pStyle w:val="bodytext0"/>
+        <w:pStyle w:val="BodyText1"/>
         <w:spacing w:after="0" w:line="240" w:lineRule="atLeast"/>
         <w:rPr>
           <w:i/>
@@ -970,7 +914,7 @@
     </w:p>
     <w:p>
       <w:pPr>
-        <w:pStyle w:val="bodytext0"/>
+        <w:pStyle w:val="BodyText1"/>
         <w:spacing w:after="0" w:line="240" w:lineRule="atLeast"/>
         <w:rPr>
           <w:lang w:val="en-US"/>
@@ -987,7 +931,7 @@
     </w:p>
     <w:p>
       <w:pPr>
-        <w:pStyle w:val="bodytext0"/>
+        <w:pStyle w:val="BodyText1"/>
         <w:spacing w:after="0" w:line="240" w:lineRule="atLeast"/>
         <w:rPr>
           <w:i/>
@@ -1006,7 +950,316 @@
     </w:p>
     <w:p>
       <w:pPr>
-        <w:pStyle w:val="bodytext0"/>
+        <w:pStyle w:val="Heading2"/>
+      </w:pPr>
+      <w:r>
+        <w:t>Running the Whatever Calculator</w:t>
+      </w:r>
+    </w:p>
+    <w:p>
+      <w:pPr>
+        <w:pStyle w:val="Heading2"/>
+      </w:pPr>
+      <w:r>
+        <w:t>Operators and Order of Operations</w:t>
+      </w:r>
+    </w:p>
+    <w:p>
+      <w:r>
+        <w:t>The Whatever Calculator supports the following operators:</w:t>
+      </w:r>
+    </w:p>
+    <w:p/>
+    <w:tbl>
+      <w:tblPr>
+        <w:tblW w:w="0" w:type="auto"/>
+        <w:tblBorders>
+          <w:top w:val="single" w:sz="4" w:space="0" w:color="auto"/>
+          <w:left w:val="single" w:sz="4" w:space="0" w:color="auto"/>
+          <w:bottom w:val="single" w:sz="4" w:space="0" w:color="auto"/>
+          <w:right w:val="single" w:sz="4" w:space="0" w:color="auto"/>
+          <w:insideH w:val="single" w:sz="4" w:space="0" w:color="auto"/>
+          <w:insideV w:val="single" w:sz="4" w:space="0" w:color="auto"/>
+        </w:tblBorders>
+        <w:tblLook w:val="04A0" w:firstRow="1" w:lastRow="0" w:firstColumn="1" w:lastColumn="0" w:noHBand="0" w:noVBand="1"/>
+      </w:tblPr>
+      <w:tblGrid>
+        <w:gridCol w:w="3192"/>
+        <w:gridCol w:w="3192"/>
+        <w:gridCol w:w="3192"/>
+      </w:tblGrid>
+      <w:tr>
+        <w:tc>
+          <w:tcPr>
+            <w:tcW w:w="3192" w:type="dxa"/>
+            <w:shd w:val="clear" w:color="auto" w:fill="auto"/>
+          </w:tcPr>
+          <w:p>
+            <w:pPr>
+              <w:jc w:val="center"/>
+            </w:pPr>
+            <w:r>
+              <w:t>Operator</w:t>
+            </w:r>
+          </w:p>
+        </w:tc>
+        <w:tc>
+          <w:tcPr>
+            <w:tcW w:w="3192" w:type="dxa"/>
+            <w:shd w:val="clear" w:color="auto" w:fill="auto"/>
+          </w:tcPr>
+          <w:p>
+            <w:pPr>
+              <w:jc w:val="center"/>
+            </w:pPr>
+            <w:r>
+              <w:t>Function</w:t>
+            </w:r>
+          </w:p>
+        </w:tc>
+        <w:tc>
+          <w:tcPr>
+            <w:tcW w:w="3192" w:type="dxa"/>
+            <w:shd w:val="clear" w:color="auto" w:fill="auto"/>
+          </w:tcPr>
+          <w:p>
+            <w:pPr>
+              <w:jc w:val="center"/>
+            </w:pPr>
+            <w:r>
+              <w:t>Pr</w:t>
+            </w:r>
+            <w:r>
+              <w:t>ecedence</w:t>
+            </w:r>
+          </w:p>
+        </w:tc>
+      </w:tr>
+      <w:tr>
+        <w:tc>
+          <w:tcPr>
+            <w:tcW w:w="3192" w:type="dxa"/>
+            <w:shd w:val="clear" w:color="auto" w:fill="auto"/>
+          </w:tcPr>
+          <w:p>
+            <w:pPr>
+              <w:jc w:val="center"/>
+            </w:pPr>
+            <w:r>
+              <w:t>( )</w:t>
+            </w:r>
+          </w:p>
+        </w:tc>
+        <w:tc>
+          <w:tcPr>
+            <w:tcW w:w="3192" w:type="dxa"/>
+            <w:shd w:val="clear" w:color="auto" w:fill="auto"/>
+          </w:tcPr>
+          <w:p>
+            <w:pPr>
+              <w:jc w:val="center"/>
+            </w:pPr>
+            <w:r>
+              <w:t>Parenthesis</w:t>
+            </w:r>
+          </w:p>
+        </w:tc>
+        <w:tc>
+          <w:tcPr>
+            <w:tcW w:w="3192" w:type="dxa"/>
+            <w:shd w:val="clear" w:color="auto" w:fill="auto"/>
+          </w:tcPr>
+          <w:p>
+            <w:pPr>
+              <w:jc w:val="center"/>
+            </w:pPr>
+            <w:r>
+              <w:t>5</w:t>
+            </w:r>
+          </w:p>
+        </w:tc>
+      </w:tr>
+      <w:tr>
+        <w:tc>
+          <w:tcPr>
+            <w:tcW w:w="3192" w:type="dxa"/>
+            <w:shd w:val="clear" w:color="auto" w:fill="auto"/>
+          </w:tcPr>
+          <w:p>
+            <w:pPr>
+              <w:jc w:val="center"/>
+            </w:pPr>
+            <w:r>
+              <w:t>**</w:t>
+            </w:r>
+          </w:p>
+        </w:tc>
+        <w:tc>
+          <w:tcPr>
+            <w:tcW w:w="3192" w:type="dxa"/>
+            <w:shd w:val="clear" w:color="auto" w:fill="auto"/>
+          </w:tcPr>
+          <w:p>
+            <w:pPr>
+              <w:jc w:val="center"/>
+            </w:pPr>
+            <w:r>
+              <w:t>Exponentiation</w:t>
+            </w:r>
+          </w:p>
+        </w:tc>
+        <w:tc>
+          <w:tcPr>
+            <w:tcW w:w="3192" w:type="dxa"/>
+            <w:shd w:val="clear" w:color="auto" w:fill="auto"/>
+          </w:tcPr>
+          <w:p>
+            <w:pPr>
+              <w:jc w:val="center"/>
+            </w:pPr>
+            <w:r>
+              <w:t>4</w:t>
+            </w:r>
+          </w:p>
+        </w:tc>
+      </w:tr>
+      <w:tr>
+        <w:tc>
+          <w:tcPr>
+            <w:tcW w:w="3192" w:type="dxa"/>
+            <w:shd w:val="clear" w:color="auto" w:fill="auto"/>
+          </w:tcPr>
+          <w:p>
+            <w:pPr>
+              <w:jc w:val="center"/>
+            </w:pPr>
+            <w:r>
+              <w:t>%</w:t>
+            </w:r>
+          </w:p>
+        </w:tc>
+        <w:tc>
+          <w:tcPr>
+            <w:tcW w:w="3192" w:type="dxa"/>
+            <w:shd w:val="clear" w:color="auto" w:fill="auto"/>
+          </w:tcPr>
+          <w:p>
+            <w:pPr>
+              <w:jc w:val="center"/>
+            </w:pPr>
+            <w:r>
+              <w:t>Modulo</w:t>
+            </w:r>
+          </w:p>
+        </w:tc>
+        <w:tc>
+          <w:tcPr>
+            <w:tcW w:w="3192" w:type="dxa"/>
+            <w:shd w:val="clear" w:color="auto" w:fill="auto"/>
+          </w:tcPr>
+          <w:p>
+            <w:pPr>
+              <w:jc w:val="center"/>
+            </w:pPr>
+            <w:r>
+              <w:t>3</w:t>
+            </w:r>
+          </w:p>
+        </w:tc>
+      </w:tr>
+      <w:tr>
+        <w:tc>
+          <w:tcPr>
+            <w:tcW w:w="3192" w:type="dxa"/>
+            <w:shd w:val="clear" w:color="auto" w:fill="auto"/>
+          </w:tcPr>
+          <w:p>
+            <w:pPr>
+              <w:jc w:val="center"/>
+            </w:pPr>
+            <w:r>
+              <w:t>/, *</w:t>
+            </w:r>
+          </w:p>
+        </w:tc>
+        <w:tc>
+          <w:tcPr>
+            <w:tcW w:w="3192" w:type="dxa"/>
+            <w:shd w:val="clear" w:color="auto" w:fill="auto"/>
+          </w:tcPr>
+          <w:p>
+            <w:pPr>
+              <w:jc w:val="center"/>
+            </w:pPr>
+            <w:r>
+              <w:t>Division, Multiplication</w:t>
+            </w:r>
+          </w:p>
+        </w:tc>
+        <w:tc>
+          <w:tcPr>
+            <w:tcW w:w="3192" w:type="dxa"/>
+            <w:shd w:val="clear" w:color="auto" w:fill="auto"/>
+          </w:tcPr>
+          <w:p>
+            <w:pPr>
+              <w:jc w:val="center"/>
+            </w:pPr>
+            <w:r>
+              <w:t>2</w:t>
+            </w:r>
+          </w:p>
+        </w:tc>
+      </w:tr>
+      <w:tr>
+        <w:tc>
+          <w:tcPr>
+            <w:tcW w:w="3192" w:type="dxa"/>
+            <w:shd w:val="clear" w:color="auto" w:fill="auto"/>
+          </w:tcPr>
+          <w:p>
+            <w:pPr>
+              <w:jc w:val="center"/>
+            </w:pPr>
+            <w:r>
+              <w:t>+, -</w:t>
+            </w:r>
+          </w:p>
+        </w:tc>
+        <w:tc>
+          <w:tcPr>
+            <w:tcW w:w="3192" w:type="dxa"/>
+            <w:shd w:val="clear" w:color="auto" w:fill="auto"/>
+          </w:tcPr>
+          <w:p>
+            <w:pPr>
+              <w:jc w:val="center"/>
+            </w:pPr>
+            <w:r>
+              <w:t>Addition, Subtraction</w:t>
+            </w:r>
+          </w:p>
+        </w:tc>
+        <w:tc>
+          <w:tcPr>
+            <w:tcW w:w="3192" w:type="dxa"/>
+            <w:shd w:val="clear" w:color="auto" w:fill="auto"/>
+          </w:tcPr>
+          <w:p>
+            <w:pPr>
+              <w:jc w:val="center"/>
+            </w:pPr>
+            <w:r>
+              <w:t>1</w:t>
+            </w:r>
+          </w:p>
+        </w:tc>
+      </w:tr>
+    </w:tbl>
+    <w:p/>
+    <w:p>
+      <w:pPr>
+        <w:pStyle w:val="BodyText1"/>
         <w:spacing w:after="0" w:line="240" w:lineRule="atLeast"/>
         <w:rPr>
           <w:i/>
@@ -1027,7 +1280,7 @@
     </w:p>
     <w:p>
       <w:pPr>
-        <w:pStyle w:val="bodytext0"/>
+        <w:pStyle w:val="BodyText1"/>
         <w:spacing w:after="0" w:line="240" w:lineRule="atLeast"/>
         <w:rPr>
           <w:i/>
@@ -1046,7 +1299,7 @@
     </w:p>
     <w:p>
       <w:pPr>
-        <w:pStyle w:val="bodytext0"/>
+        <w:pStyle w:val="BodyText1"/>
         <w:spacing w:after="0" w:line="240" w:lineRule="atLeast"/>
         <w:rPr>
           <w:b/>
@@ -1204,7 +1457,7 @@
 </file>
 
 <file path=word/endnotes.xml><?xml version="1.0" encoding="utf-8"?>
-<w:endnotes xmlns:wpc="http://schemas.microsoft.com/office/word/2010/wordprocessingCanvas" xmlns:cx="http://schemas.microsoft.com/office/drawing/2014/chartex" xmlns:cx1="http://schemas.microsoft.com/office/drawing/2015/9/8/chartex" xmlns:cx2="http://schemas.microsoft.com/office/drawing/2015/10/21/chartex" xmlns:cx3="http://schemas.microsoft.com/office/drawing/2016/5/9/chartex" xmlns:cx4="http://schemas.microsoft.com/office/drawing/2016/5/10/chartex" xmlns:cx5="http://schemas.microsoft.com/office/drawing/2016/5/11/chartex" xmlns:cx6="http://schemas.microsoft.com/office/drawing/2016/5/12/chartex" xmlns:cx7="http://schemas.microsoft.com/office/drawing/2016/5/13/chartex" xmlns:cx8="http://schemas.microsoft.com/office/drawing/2016/5/14/chartex" xmlns:mc="http://schemas.openxmlformats.org/markup-compatibility/2006" xmlns:aink="http://schemas.microsoft.com/office/drawing/2016/ink" xmlns:am3d="http://schemas.microsoft.com/office/drawing/2017/model3d" xmlns:o="urn:schemas-microsoft-com:office:office" xmlns:oel="http://schemas.microsoft.com/office/2019/extlst" xmlns:r="http://schemas.openxmlformats.org/officeDocument/2006/relationships" xmlns:m="http://schemas.openxmlformats.org/officeDocument/2006/math" xmlns:v="urn:schemas-microsoft-com:vml" xmlns:wp14="http://schemas.microsoft.com/office/word/2010/wordprocessingDrawing" xmlns:wp="http://schemas.openxmlformats.org/drawingml/2006/wordprocessingDrawing" xmlns:w10="urn:schemas-microsoft-com:office:word" xmlns:w="http://schemas.openxmlformats.org/wordprocessingml/2006/main" xmlns:w14="http://schemas.microsoft.com/office/word/2010/wordml" xmlns:w15="http://schemas.microsoft.com/office/word/2012/wordml" xmlns:w16cex="http://schemas.microsoft.com/office/word/2018/wordml/cex" xmlns:w16cid="http://schemas.microsoft.com/office/word/2016/wordml/cid" xmlns:w16="http://schemas.microsoft.com/office/word/2018/wordml" xmlns:w16sdtdh="http://schemas.microsoft.com/office/word/2020/wordml/sdtdatahash" xmlns:w16se="http://schemas.microsoft.com/office/word/2015/wordml/symex" xmlns:wpg="http://schemas.microsoft.com/office/word/2010/wordprocessingGroup" xmlns:wpi="http://schemas.microsoft.com/office/word/2010/wordprocessingInk" xmlns:wne="http://schemas.microsoft.com/office/word/2006/wordml" xmlns:wps="http://schemas.microsoft.com/office/word/2010/wordprocessingShape" mc:Ignorable="w14 w15 w16se w16cid w16 w16cex w16sdtdh wp14">
+<w:endnotes xmlns:wpc="http://schemas.microsoft.com/office/word/2010/wordprocessingCanvas" xmlns:cx="http://schemas.microsoft.com/office/drawing/2014/chartex" xmlns:cx1="http://schemas.microsoft.com/office/drawing/2015/9/8/chartex" xmlns:cx2="http://schemas.microsoft.com/office/drawing/2015/10/21/chartex" xmlns:cx3="http://schemas.microsoft.com/office/drawing/2016/5/9/chartex" xmlns:cx4="http://schemas.microsoft.com/office/drawing/2016/5/10/chartex" xmlns:cx5="http://schemas.microsoft.com/office/drawing/2016/5/11/chartex" xmlns:cx6="http://schemas.microsoft.com/office/drawing/2016/5/12/chartex" xmlns:cx7="http://schemas.microsoft.com/office/drawing/2016/5/13/chartex" xmlns:cx8="http://schemas.microsoft.com/office/drawing/2016/5/14/chartex" xmlns:mc="http://schemas.openxmlformats.org/markup-compatibility/2006" xmlns:aink="http://schemas.microsoft.com/office/drawing/2016/ink" xmlns:am3d="http://schemas.microsoft.com/office/drawing/2017/model3d" xmlns:o="urn:schemas-microsoft-com:office:office" xmlns:oel="http://schemas.microsoft.com/office/2019/extlst" xmlns:r="http://schemas.openxmlformats.org/officeDocument/2006/relationships" xmlns:m="http://schemas.openxmlformats.org/officeDocument/2006/math" xmlns:v="urn:schemas-microsoft-com:vml" xmlns:wp14="http://schemas.microsoft.com/office/word/2010/wordprocessingDrawing" xmlns:wp="http://schemas.openxmlformats.org/drawingml/2006/wordprocessingDrawing" xmlns:w10="urn:schemas-microsoft-com:office:word" xmlns:w="http://schemas.openxmlformats.org/wordprocessingml/2006/main" xmlns:w14="http://schemas.microsoft.com/office/word/2010/wordml" xmlns:w15="http://schemas.microsoft.com/office/word/2012/wordml" xmlns:w16cex="http://schemas.microsoft.com/office/word/2018/wordml/cex" xmlns:w16cid="http://schemas.microsoft.com/office/word/2016/wordml/cid" xmlns:w16="http://schemas.microsoft.com/office/word/2018/wordml" xmlns:w16du="http://schemas.microsoft.com/office/word/2023/wordml/word16du" xmlns:w16sdtdh="http://schemas.microsoft.com/office/word/2020/wordml/sdtdatahash" xmlns:w16se="http://schemas.microsoft.com/office/word/2015/wordml/symex" xmlns:wpg="http://schemas.microsoft.com/office/word/2010/wordprocessingGroup" xmlns:wpi="http://schemas.microsoft.com/office/word/2010/wordprocessingInk" xmlns:wne="http://schemas.microsoft.com/office/word/2006/wordml" xmlns:wps="http://schemas.microsoft.com/office/word/2010/wordprocessingShape" mc:Ignorable="w14 w15 w16se w16cid w16 w16cex w16sdtdh w16du wp14">
   <w:endnote w:type="separator" w:id="-1">
     <w:p>
       <w:pPr>
@@ -1229,7 +1482,7 @@
 </file>
 
 <file path=word/footer1.xml><?xml version="1.0" encoding="utf-8"?>
-<w:ftr xmlns:wpc="http://schemas.microsoft.com/office/word/2010/wordprocessingCanvas" xmlns:cx="http://schemas.microsoft.com/office/drawing/2014/chartex" xmlns:cx1="http://schemas.microsoft.com/office/drawing/2015/9/8/chartex" xmlns:cx2="http://schemas.microsoft.com/office/drawing/2015/10/21/chartex" xmlns:cx3="http://schemas.microsoft.com/office/drawing/2016/5/9/chartex" xmlns:cx4="http://schemas.microsoft.com/office/drawing/2016/5/10/chartex" xmlns:cx5="http://schemas.microsoft.com/office/drawing/2016/5/11/chartex" xmlns:cx6="http://schemas.microsoft.com/office/drawing/2016/5/12/chartex" xmlns:cx7="http://schemas.microsoft.com/office/drawing/2016/5/13/chartex" xmlns:cx8="http://schemas.microsoft.com/office/drawing/2016/5/14/chartex" xmlns:mc="http://schemas.openxmlformats.org/markup-compatibility/2006" xmlns:aink="http://schemas.microsoft.com/office/drawing/2016/ink" xmlns:am3d="http://schemas.microsoft.com/office/drawing/2017/model3d" xmlns:o="urn:schemas-microsoft-com:office:office" xmlns:oel="http://schemas.microsoft.com/office/2019/extlst" xmlns:r="http://schemas.openxmlformats.org/officeDocument/2006/relationships" xmlns:m="http://schemas.openxmlformats.org/officeDocument/2006/math" xmlns:v="urn:schemas-microsoft-com:vml" xmlns:wp14="http://schemas.microsoft.com/office/word/2010/wordprocessingDrawing" xmlns:wp="http://schemas.openxmlformats.org/drawingml/2006/wordprocessingDrawing" xmlns:w10="urn:schemas-microsoft-com:office:word" xmlns:w="http://schemas.openxmlformats.org/wordprocessingml/2006/main" xmlns:w14="http://schemas.microsoft.com/office/word/2010/wordml" xmlns:w15="http://schemas.microsoft.com/office/word/2012/wordml" xmlns:w16cex="http://schemas.microsoft.com/office/word/2018/wordml/cex" xmlns:w16cid="http://schemas.microsoft.com/office/word/2016/wordml/cid" xmlns:w16="http://schemas.microsoft.com/office/word/2018/wordml" xmlns:w16sdtdh="http://schemas.microsoft.com/office/word/2020/wordml/sdtdatahash" xmlns:w16se="http://schemas.microsoft.com/office/word/2015/wordml/symex" xmlns:wpg="http://schemas.microsoft.com/office/word/2010/wordprocessingGroup" xmlns:wpi="http://schemas.microsoft.com/office/word/2010/wordprocessingInk" xmlns:wne="http://schemas.microsoft.com/office/word/2006/wordml" xmlns:wps="http://schemas.microsoft.com/office/word/2010/wordprocessingShape" mc:Ignorable="w14 w15 w16se w16cid w16 w16cex w16sdtdh wp14">
+<w:ftr xmlns:wpc="http://schemas.microsoft.com/office/word/2010/wordprocessingCanvas" xmlns:cx="http://schemas.microsoft.com/office/drawing/2014/chartex" xmlns:cx1="http://schemas.microsoft.com/office/drawing/2015/9/8/chartex" xmlns:cx2="http://schemas.microsoft.com/office/drawing/2015/10/21/chartex" xmlns:cx3="http://schemas.microsoft.com/office/drawing/2016/5/9/chartex" xmlns:cx4="http://schemas.microsoft.com/office/drawing/2016/5/10/chartex" xmlns:cx5="http://schemas.microsoft.com/office/drawing/2016/5/11/chartex" xmlns:cx6="http://schemas.microsoft.com/office/drawing/2016/5/12/chartex" xmlns:cx7="http://schemas.microsoft.com/office/drawing/2016/5/13/chartex" xmlns:cx8="http://schemas.microsoft.com/office/drawing/2016/5/14/chartex" xmlns:mc="http://schemas.openxmlformats.org/markup-compatibility/2006" xmlns:aink="http://schemas.microsoft.com/office/drawing/2016/ink" xmlns:am3d="http://schemas.microsoft.com/office/drawing/2017/model3d" xmlns:o="urn:schemas-microsoft-com:office:office" xmlns:oel="http://schemas.microsoft.com/office/2019/extlst" xmlns:r="http://schemas.openxmlformats.org/officeDocument/2006/relationships" xmlns:m="http://schemas.openxmlformats.org/officeDocument/2006/math" xmlns:v="urn:schemas-microsoft-com:vml" xmlns:wp14="http://schemas.microsoft.com/office/word/2010/wordprocessingDrawing" xmlns:wp="http://schemas.openxmlformats.org/drawingml/2006/wordprocessingDrawing" xmlns:w10="urn:schemas-microsoft-com:office:word" xmlns:w="http://schemas.openxmlformats.org/wordprocessingml/2006/main" xmlns:w14="http://schemas.microsoft.com/office/word/2010/wordml" xmlns:w15="http://schemas.microsoft.com/office/word/2012/wordml" xmlns:w16cex="http://schemas.microsoft.com/office/word/2018/wordml/cex" xmlns:w16cid="http://schemas.microsoft.com/office/word/2016/wordml/cid" xmlns:w16="http://schemas.microsoft.com/office/word/2018/wordml" xmlns:w16du="http://schemas.microsoft.com/office/word/2023/wordml/word16du" xmlns:w16sdtdh="http://schemas.microsoft.com/office/word/2020/wordml/sdtdatahash" xmlns:w16se="http://schemas.microsoft.com/office/word/2015/wordml/symex" xmlns:wpg="http://schemas.microsoft.com/office/word/2010/wordprocessingGroup" xmlns:wpi="http://schemas.microsoft.com/office/word/2010/wordprocessingInk" xmlns:wne="http://schemas.microsoft.com/office/word/2006/wordml" xmlns:wps="http://schemas.microsoft.com/office/word/2010/wordprocessingShape" mc:Ignorable="w14 w15 w16se w16cid w16 w16cex w16sdtdh w16du wp14">
   <w:p>
     <w:pPr>
       <w:pStyle w:val="Footer"/>
@@ -1267,7 +1520,7 @@
 </file>
 
 <file path=word/footer2.xml><?xml version="1.0" encoding="utf-8"?>
-<w:ftr xmlns:wpc="http://schemas.microsoft.com/office/word/2010/wordprocessingCanvas" xmlns:cx="http://schemas.microsoft.com/office/drawing/2014/chartex" xmlns:cx1="http://schemas.microsoft.com/office/drawing/2015/9/8/chartex" xmlns:cx2="http://schemas.microsoft.com/office/drawing/2015/10/21/chartex" xmlns:cx3="http://schemas.microsoft.com/office/drawing/2016/5/9/chartex" xmlns:cx4="http://schemas.microsoft.com/office/drawing/2016/5/10/chartex" xmlns:cx5="http://schemas.microsoft.com/office/drawing/2016/5/11/chartex" xmlns:cx6="http://schemas.microsoft.com/office/drawing/2016/5/12/chartex" xmlns:cx7="http://schemas.microsoft.com/office/drawing/2016/5/13/chartex" xmlns:cx8="http://schemas.microsoft.com/office/drawing/2016/5/14/chartex" xmlns:mc="http://schemas.openxmlformats.org/markup-compatibility/2006" xmlns:aink="http://schemas.microsoft.com/office/drawing/2016/ink" xmlns:am3d="http://schemas.microsoft.com/office/drawing/2017/model3d" xmlns:o="urn:schemas-microsoft-com:office:office" xmlns:oel="http://schemas.microsoft.com/office/2019/extlst" xmlns:r="http://schemas.openxmlformats.org/officeDocument/2006/relationships" xmlns:m="http://schemas.openxmlformats.org/officeDocument/2006/math" xmlns:v="urn:schemas-microsoft-com:vml" xmlns:wp14="http://schemas.microsoft.com/office/word/2010/wordprocessingDrawing" xmlns:wp="http://schemas.openxmlformats.org/drawingml/2006/wordprocessingDrawing" xmlns:w10="urn:schemas-microsoft-com:office:word" xmlns:w="http://schemas.openxmlformats.org/wordprocessingml/2006/main" xmlns:w14="http://schemas.microsoft.com/office/word/2010/wordml" xmlns:w15="http://schemas.microsoft.com/office/word/2012/wordml" xmlns:w16cex="http://schemas.microsoft.com/office/word/2018/wordml/cex" xmlns:w16cid="http://schemas.microsoft.com/office/word/2016/wordml/cid" xmlns:w16="http://schemas.microsoft.com/office/word/2018/wordml" xmlns:w16sdtdh="http://schemas.microsoft.com/office/word/2020/wordml/sdtdatahash" xmlns:w16se="http://schemas.microsoft.com/office/word/2015/wordml/symex" xmlns:wpg="http://schemas.microsoft.com/office/word/2010/wordprocessingGroup" xmlns:wpi="http://schemas.microsoft.com/office/word/2010/wordprocessingInk" xmlns:wne="http://schemas.microsoft.com/office/word/2006/wordml" xmlns:wps="http://schemas.microsoft.com/office/word/2010/wordprocessingShape" mc:Ignorable="w14 w15 w16se w16cid w16 w16cex w16sdtdh wp14">
+<w:ftr xmlns:wpc="http://schemas.microsoft.com/office/word/2010/wordprocessingCanvas" xmlns:cx="http://schemas.microsoft.com/office/drawing/2014/chartex" xmlns:cx1="http://schemas.microsoft.com/office/drawing/2015/9/8/chartex" xmlns:cx2="http://schemas.microsoft.com/office/drawing/2015/10/21/chartex" xmlns:cx3="http://schemas.microsoft.com/office/drawing/2016/5/9/chartex" xmlns:cx4="http://schemas.microsoft.com/office/drawing/2016/5/10/chartex" xmlns:cx5="http://schemas.microsoft.com/office/drawing/2016/5/11/chartex" xmlns:cx6="http://schemas.microsoft.com/office/drawing/2016/5/12/chartex" xmlns:cx7="http://schemas.microsoft.com/office/drawing/2016/5/13/chartex" xmlns:cx8="http://schemas.microsoft.com/office/drawing/2016/5/14/chartex" xmlns:mc="http://schemas.openxmlformats.org/markup-compatibility/2006" xmlns:aink="http://schemas.microsoft.com/office/drawing/2016/ink" xmlns:am3d="http://schemas.microsoft.com/office/drawing/2017/model3d" xmlns:o="urn:schemas-microsoft-com:office:office" xmlns:oel="http://schemas.microsoft.com/office/2019/extlst" xmlns:r="http://schemas.openxmlformats.org/officeDocument/2006/relationships" xmlns:m="http://schemas.openxmlformats.org/officeDocument/2006/math" xmlns:v="urn:schemas-microsoft-com:vml" xmlns:wp14="http://schemas.microsoft.com/office/word/2010/wordprocessingDrawing" xmlns:wp="http://schemas.openxmlformats.org/drawingml/2006/wordprocessingDrawing" xmlns:w10="urn:schemas-microsoft-com:office:word" xmlns:w="http://schemas.openxmlformats.org/wordprocessingml/2006/main" xmlns:w14="http://schemas.microsoft.com/office/word/2010/wordml" xmlns:w15="http://schemas.microsoft.com/office/word/2012/wordml" xmlns:w16cex="http://schemas.microsoft.com/office/word/2018/wordml/cex" xmlns:w16cid="http://schemas.microsoft.com/office/word/2016/wordml/cid" xmlns:w16="http://schemas.microsoft.com/office/word/2018/wordml" xmlns:w16du="http://schemas.microsoft.com/office/word/2023/wordml/word16du" xmlns:w16sdtdh="http://schemas.microsoft.com/office/word/2020/wordml/sdtdatahash" xmlns:w16se="http://schemas.microsoft.com/office/word/2015/wordml/symex" xmlns:wpg="http://schemas.microsoft.com/office/word/2010/wordprocessingGroup" xmlns:wpi="http://schemas.microsoft.com/office/word/2010/wordprocessingInk" xmlns:wne="http://schemas.microsoft.com/office/word/2006/wordml" xmlns:wps="http://schemas.microsoft.com/office/word/2010/wordprocessingShape" mc:Ignorable="w14 w15 w16se w16cid w16 w16cex w16sdtdh w16du wp14">
   <w:tbl>
     <w:tblPr>
       <w:tblW w:w="0" w:type="auto"/>
@@ -1288,12 +1541,6 @@
       <w:gridCol w:w="3162"/>
     </w:tblGrid>
     <w:tr>
-      <w:tblPrEx>
-        <w:tblCellMar>
-          <w:top w:w="0" w:type="dxa"/>
-          <w:bottom w:w="0" w:type="dxa"/>
-        </w:tblCellMar>
-      </w:tblPrEx>
       <w:tc>
         <w:tcPr>
           <w:tcW w:w="2628" w:type="dxa"/>
@@ -1398,7 +1645,7 @@
 </file>
 
 <file path=word/footer3.xml><?xml version="1.0" encoding="utf-8"?>
-<w:ftr xmlns:wpc="http://schemas.microsoft.com/office/word/2010/wordprocessingCanvas" xmlns:cx="http://schemas.microsoft.com/office/drawing/2014/chartex" xmlns:cx1="http://schemas.microsoft.com/office/drawing/2015/9/8/chartex" xmlns:cx2="http://schemas.microsoft.com/office/drawing/2015/10/21/chartex" xmlns:cx3="http://schemas.microsoft.com/office/drawing/2016/5/9/chartex" xmlns:cx4="http://schemas.microsoft.com/office/drawing/2016/5/10/chartex" xmlns:cx5="http://schemas.microsoft.com/office/drawing/2016/5/11/chartex" xmlns:cx6="http://schemas.microsoft.com/office/drawing/2016/5/12/chartex" xmlns:cx7="http://schemas.microsoft.com/office/drawing/2016/5/13/chartex" xmlns:cx8="http://schemas.microsoft.com/office/drawing/2016/5/14/chartex" xmlns:mc="http://schemas.openxmlformats.org/markup-compatibility/2006" xmlns:aink="http://schemas.microsoft.com/office/drawing/2016/ink" xmlns:am3d="http://schemas.microsoft.com/office/drawing/2017/model3d" xmlns:o="urn:schemas-microsoft-com:office:office" xmlns:oel="http://schemas.microsoft.com/office/2019/extlst" xmlns:r="http://schemas.openxmlformats.org/officeDocument/2006/relationships" xmlns:m="http://schemas.openxmlformats.org/officeDocument/2006/math" xmlns:v="urn:schemas-microsoft-com:vml" xmlns:wp14="http://schemas.microsoft.com/office/word/2010/wordprocessingDrawing" xmlns:wp="http://schemas.openxmlformats.org/drawingml/2006/wordprocessingDrawing" xmlns:w10="urn:schemas-microsoft-com:office:word" xmlns:w="http://schemas.openxmlformats.org/wordprocessingml/2006/main" xmlns:w14="http://schemas.microsoft.com/office/word/2010/wordml" xmlns:w15="http://schemas.microsoft.com/office/word/2012/wordml" xmlns:w16cex="http://schemas.microsoft.com/office/word/2018/wordml/cex" xmlns:w16cid="http://schemas.microsoft.com/office/word/2016/wordml/cid" xmlns:w16="http://schemas.microsoft.com/office/word/2018/wordml" xmlns:w16sdtdh="http://schemas.microsoft.com/office/word/2020/wordml/sdtdatahash" xmlns:w16se="http://schemas.microsoft.com/office/word/2015/wordml/symex" xmlns:wpg="http://schemas.microsoft.com/office/word/2010/wordprocessingGroup" xmlns:wpi="http://schemas.microsoft.com/office/word/2010/wordprocessingInk" xmlns:wne="http://schemas.microsoft.com/office/word/2006/wordml" xmlns:wps="http://schemas.microsoft.com/office/word/2010/wordprocessingShape" mc:Ignorable="w14 w15 w16se w16cid w16 w16cex w16sdtdh wp14">
+<w:ftr xmlns:wpc="http://schemas.microsoft.com/office/word/2010/wordprocessingCanvas" xmlns:cx="http://schemas.microsoft.com/office/drawing/2014/chartex" xmlns:cx1="http://schemas.microsoft.com/office/drawing/2015/9/8/chartex" xmlns:cx2="http://schemas.microsoft.com/office/drawing/2015/10/21/chartex" xmlns:cx3="http://schemas.microsoft.com/office/drawing/2016/5/9/chartex" xmlns:cx4="http://schemas.microsoft.com/office/drawing/2016/5/10/chartex" xmlns:cx5="http://schemas.microsoft.com/office/drawing/2016/5/11/chartex" xmlns:cx6="http://schemas.microsoft.com/office/drawing/2016/5/12/chartex" xmlns:cx7="http://schemas.microsoft.com/office/drawing/2016/5/13/chartex" xmlns:cx8="http://schemas.microsoft.com/office/drawing/2016/5/14/chartex" xmlns:mc="http://schemas.openxmlformats.org/markup-compatibility/2006" xmlns:aink="http://schemas.microsoft.com/office/drawing/2016/ink" xmlns:am3d="http://schemas.microsoft.com/office/drawing/2017/model3d" xmlns:o="urn:schemas-microsoft-com:office:office" xmlns:oel="http://schemas.microsoft.com/office/2019/extlst" xmlns:r="http://schemas.openxmlformats.org/officeDocument/2006/relationships" xmlns:m="http://schemas.openxmlformats.org/officeDocument/2006/math" xmlns:v="urn:schemas-microsoft-com:vml" xmlns:wp14="http://schemas.microsoft.com/office/word/2010/wordprocessingDrawing" xmlns:wp="http://schemas.openxmlformats.org/drawingml/2006/wordprocessingDrawing" xmlns:w10="urn:schemas-microsoft-com:office:word" xmlns:w="http://schemas.openxmlformats.org/wordprocessingml/2006/main" xmlns:w14="http://schemas.microsoft.com/office/word/2010/wordml" xmlns:w15="http://schemas.microsoft.com/office/word/2012/wordml" xmlns:w16cex="http://schemas.microsoft.com/office/word/2018/wordml/cex" xmlns:w16cid="http://schemas.microsoft.com/office/word/2016/wordml/cid" xmlns:w16="http://schemas.microsoft.com/office/word/2018/wordml" xmlns:w16du="http://schemas.microsoft.com/office/word/2023/wordml/word16du" xmlns:w16sdtdh="http://schemas.microsoft.com/office/word/2020/wordml/sdtdatahash" xmlns:w16se="http://schemas.microsoft.com/office/word/2015/wordml/symex" xmlns:wpg="http://schemas.microsoft.com/office/word/2010/wordprocessingGroup" xmlns:wpi="http://schemas.microsoft.com/office/word/2010/wordprocessingInk" xmlns:wne="http://schemas.microsoft.com/office/word/2006/wordml" xmlns:wps="http://schemas.microsoft.com/office/word/2010/wordprocessingShape" mc:Ignorable="w14 w15 w16se w16cid w16 w16cex w16sdtdh w16du wp14">
   <w:p>
     <w:pPr>
       <w:pStyle w:val="Footer"/>
@@ -1408,7 +1655,7 @@
 </file>
 
 <file path=word/footnotes.xml><?xml version="1.0" encoding="utf-8"?>
-<w:footnotes xmlns:wpc="http://schemas.microsoft.com/office/word/2010/wordprocessingCanvas" xmlns:cx="http://schemas.microsoft.com/office/drawing/2014/chartex" xmlns:cx1="http://schemas.microsoft.com/office/drawing/2015/9/8/chartex" xmlns:cx2="http://schemas.microsoft.com/office/drawing/2015/10/21/chartex" xmlns:cx3="http://schemas.microsoft.com/office/drawing/2016/5/9/chartex" xmlns:cx4="http://schemas.microsoft.com/office/drawing/2016/5/10/chartex" xmlns:cx5="http://schemas.microsoft.com/office/drawing/2016/5/11/chartex" xmlns:cx6="http://schemas.microsoft.com/office/drawing/2016/5/12/chartex" xmlns:cx7="http://schemas.microsoft.com/office/drawing/2016/5/13/chartex" xmlns:cx8="http://schemas.microsoft.com/office/drawing/2016/5/14/chartex" xmlns:mc="http://schemas.openxmlformats.org/markup-compatibility/2006" xmlns:aink="http://schemas.microsoft.com/office/drawing/2016/ink" xmlns:am3d="http://schemas.microsoft.com/office/drawing/2017/model3d" xmlns:o="urn:schemas-microsoft-com:office:office" xmlns:oel="http://schemas.microsoft.com/office/2019/extlst" xmlns:r="http://schemas.openxmlformats.org/officeDocument/2006/relationships" xmlns:m="http://schemas.openxmlformats.org/officeDocument/2006/math" xmlns:v="urn:schemas-microsoft-com:vml" xmlns:wp14="http://schemas.microsoft.com/office/word/2010/wordprocessingDrawing" xmlns:wp="http://schemas.openxmlformats.org/drawingml/2006/wordprocessingDrawing" xmlns:w10="urn:schemas-microsoft-com:office:word" xmlns:w="http://schemas.openxmlformats.org/wordprocessingml/2006/main" xmlns:w14="http://schemas.microsoft.com/office/word/2010/wordml" xmlns:w15="http://schemas.microsoft.com/office/word/2012/wordml" xmlns:w16cex="http://schemas.microsoft.com/office/word/2018/wordml/cex" xmlns:w16cid="http://schemas.microsoft.com/office/word/2016/wordml/cid" xmlns:w16="http://schemas.microsoft.com/office/word/2018/wordml" xmlns:w16sdtdh="http://schemas.microsoft.com/office/word/2020/wordml/sdtdatahash" xmlns:w16se="http://schemas.microsoft.com/office/word/2015/wordml/symex" xmlns:wpg="http://schemas.microsoft.com/office/word/2010/wordprocessingGroup" xmlns:wpi="http://schemas.microsoft.com/office/word/2010/wordprocessingInk" xmlns:wne="http://schemas.microsoft.com/office/word/2006/wordml" xmlns:wps="http://schemas.microsoft.com/office/word/2010/wordprocessingShape" mc:Ignorable="w14 w15 w16se w16cid w16 w16cex w16sdtdh wp14">
+<w:footnotes xmlns:wpc="http://schemas.microsoft.com/office/word/2010/wordprocessingCanvas" xmlns:cx="http://schemas.microsoft.com/office/drawing/2014/chartex" xmlns:cx1="http://schemas.microsoft.com/office/drawing/2015/9/8/chartex" xmlns:cx2="http://schemas.microsoft.com/office/drawing/2015/10/21/chartex" xmlns:cx3="http://schemas.microsoft.com/office/drawing/2016/5/9/chartex" xmlns:cx4="http://schemas.microsoft.com/office/drawing/2016/5/10/chartex" xmlns:cx5="http://schemas.microsoft.com/office/drawing/2016/5/11/chartex" xmlns:cx6="http://schemas.microsoft.com/office/drawing/2016/5/12/chartex" xmlns:cx7="http://schemas.microsoft.com/office/drawing/2016/5/13/chartex" xmlns:cx8="http://schemas.microsoft.com/office/drawing/2016/5/14/chartex" xmlns:mc="http://schemas.openxmlformats.org/markup-compatibility/2006" xmlns:aink="http://schemas.microsoft.com/office/drawing/2016/ink" xmlns:am3d="http://schemas.microsoft.com/office/drawing/2017/model3d" xmlns:o="urn:schemas-microsoft-com:office:office" xmlns:oel="http://schemas.microsoft.com/office/2019/extlst" xmlns:r="http://schemas.openxmlformats.org/officeDocument/2006/relationships" xmlns:m="http://schemas.openxmlformats.org/officeDocument/2006/math" xmlns:v="urn:schemas-microsoft-com:vml" xmlns:wp14="http://schemas.microsoft.com/office/word/2010/wordprocessingDrawing" xmlns:wp="http://schemas.openxmlformats.org/drawingml/2006/wordprocessingDrawing" xmlns:w10="urn:schemas-microsoft-com:office:word" xmlns:w="http://schemas.openxmlformats.org/wordprocessingml/2006/main" xmlns:w14="http://schemas.microsoft.com/office/word/2010/wordml" xmlns:w15="http://schemas.microsoft.com/office/word/2012/wordml" xmlns:w16cex="http://schemas.microsoft.com/office/word/2018/wordml/cex" xmlns:w16cid="http://schemas.microsoft.com/office/word/2016/wordml/cid" xmlns:w16="http://schemas.microsoft.com/office/word/2018/wordml" xmlns:w16du="http://schemas.microsoft.com/office/word/2023/wordml/word16du" xmlns:w16sdtdh="http://schemas.microsoft.com/office/word/2020/wordml/sdtdatahash" xmlns:w16se="http://schemas.microsoft.com/office/word/2015/wordml/symex" xmlns:wpg="http://schemas.microsoft.com/office/word/2010/wordprocessingGroup" xmlns:wpi="http://schemas.microsoft.com/office/word/2010/wordprocessingInk" xmlns:wne="http://schemas.microsoft.com/office/word/2006/wordml" xmlns:wps="http://schemas.microsoft.com/office/word/2010/wordprocessingShape" mc:Ignorable="w14 w15 w16se w16cid w16 w16cex w16sdtdh w16du wp14">
   <w:footnote w:type="separator" w:id="-1">
     <w:p>
       <w:pPr>
@@ -1433,7 +1680,7 @@
 </file>
 
 <file path=word/header1.xml><?xml version="1.0" encoding="utf-8"?>
-<w:hdr xmlns:wpc="http://schemas.microsoft.com/office/word/2010/wordprocessingCanvas" xmlns:cx="http://schemas.microsoft.com/office/drawing/2014/chartex" xmlns:cx1="http://schemas.microsoft.com/office/drawing/2015/9/8/chartex" xmlns:cx2="http://schemas.microsoft.com/office/drawing/2015/10/21/chartex" xmlns:cx3="http://schemas.microsoft.com/office/drawing/2016/5/9/chartex" xmlns:cx4="http://schemas.microsoft.com/office/drawing/2016/5/10/chartex" xmlns:cx5="http://schemas.microsoft.com/office/drawing/2016/5/11/chartex" xmlns:cx6="http://schemas.microsoft.com/office/drawing/2016/5/12/chartex" xmlns:cx7="http://schemas.microsoft.com/office/drawing/2016/5/13/chartex" xmlns:cx8="http://schemas.microsoft.com/office/drawing/2016/5/14/chartex" xmlns:mc="http://schemas.openxmlformats.org/markup-compatibility/2006" xmlns:aink="http://schemas.microsoft.com/office/drawing/2016/ink" xmlns:am3d="http://schemas.microsoft.com/office/drawing/2017/model3d" xmlns:o="urn:schemas-microsoft-com:office:office" xmlns:oel="http://schemas.microsoft.com/office/2019/extlst" xmlns:r="http://schemas.openxmlformats.org/officeDocument/2006/relationships" xmlns:m="http://schemas.openxmlformats.org/officeDocument/2006/math" xmlns:v="urn:schemas-microsoft-com:vml" xmlns:wp14="http://schemas.microsoft.com/office/word/2010/wordprocessingDrawing" xmlns:wp="http://schemas.openxmlformats.org/drawingml/2006/wordprocessingDrawing" xmlns:w10="urn:schemas-microsoft-com:office:word" xmlns:w="http://schemas.openxmlformats.org/wordprocessingml/2006/main" xmlns:w14="http://schemas.microsoft.com/office/word/2010/wordml" xmlns:w15="http://schemas.microsoft.com/office/word/2012/wordml" xmlns:w16cex="http://schemas.microsoft.com/office/word/2018/wordml/cex" xmlns:w16cid="http://schemas.microsoft.com/office/word/2016/wordml/cid" xmlns:w16="http://schemas.microsoft.com/office/word/2018/wordml" xmlns:w16sdtdh="http://schemas.microsoft.com/office/word/2020/wordml/sdtdatahash" xmlns:w16se="http://schemas.microsoft.com/office/word/2015/wordml/symex" xmlns:wpg="http://schemas.microsoft.com/office/word/2010/wordprocessingGroup" xmlns:wpi="http://schemas.microsoft.com/office/word/2010/wordprocessingInk" xmlns:wne="http://schemas.microsoft.com/office/word/2006/wordml" xmlns:wps="http://schemas.microsoft.com/office/word/2010/wordprocessingShape" mc:Ignorable="w14 w15 w16se w16cid w16 w16cex w16sdtdh wp14">
+<w:hdr xmlns:wpc="http://schemas.microsoft.com/office/word/2010/wordprocessingCanvas" xmlns:cx="http://schemas.microsoft.com/office/drawing/2014/chartex" xmlns:cx1="http://schemas.microsoft.com/office/drawing/2015/9/8/chartex" xmlns:cx2="http://schemas.microsoft.com/office/drawing/2015/10/21/chartex" xmlns:cx3="http://schemas.microsoft.com/office/drawing/2016/5/9/chartex" xmlns:cx4="http://schemas.microsoft.com/office/drawing/2016/5/10/chartex" xmlns:cx5="http://schemas.microsoft.com/office/drawing/2016/5/11/chartex" xmlns:cx6="http://schemas.microsoft.com/office/drawing/2016/5/12/chartex" xmlns:cx7="http://schemas.microsoft.com/office/drawing/2016/5/13/chartex" xmlns:cx8="http://schemas.microsoft.com/office/drawing/2016/5/14/chartex" xmlns:mc="http://schemas.openxmlformats.org/markup-compatibility/2006" xmlns:aink="http://schemas.microsoft.com/office/drawing/2016/ink" xmlns:am3d="http://schemas.microsoft.com/office/drawing/2017/model3d" xmlns:o="urn:schemas-microsoft-com:office:office" xmlns:oel="http://schemas.microsoft.com/office/2019/extlst" xmlns:r="http://schemas.openxmlformats.org/officeDocument/2006/relationships" xmlns:m="http://schemas.openxmlformats.org/officeDocument/2006/math" xmlns:v="urn:schemas-microsoft-com:vml" xmlns:wp14="http://schemas.microsoft.com/office/word/2010/wordprocessingDrawing" xmlns:wp="http://schemas.openxmlformats.org/drawingml/2006/wordprocessingDrawing" xmlns:w10="urn:schemas-microsoft-com:office:word" xmlns:w="http://schemas.openxmlformats.org/wordprocessingml/2006/main" xmlns:w14="http://schemas.microsoft.com/office/word/2010/wordml" xmlns:w15="http://schemas.microsoft.com/office/word/2012/wordml" xmlns:w16cex="http://schemas.microsoft.com/office/word/2018/wordml/cex" xmlns:w16cid="http://schemas.microsoft.com/office/word/2016/wordml/cid" xmlns:w16="http://schemas.microsoft.com/office/word/2018/wordml" xmlns:w16du="http://schemas.microsoft.com/office/word/2023/wordml/word16du" xmlns:w16sdtdh="http://schemas.microsoft.com/office/word/2020/wordml/sdtdatahash" xmlns:w16se="http://schemas.microsoft.com/office/word/2015/wordml/symex" xmlns:wpg="http://schemas.microsoft.com/office/word/2010/wordprocessingGroup" xmlns:wpi="http://schemas.microsoft.com/office/word/2010/wordprocessingInk" xmlns:wne="http://schemas.microsoft.com/office/word/2006/wordml" xmlns:wps="http://schemas.microsoft.com/office/word/2010/wordprocessingShape" mc:Ignorable="w14 w15 w16se w16cid w16 w16cex w16sdtdh w16du wp14">
   <w:p>
     <w:pPr>
       <w:rPr>
@@ -1524,7 +1771,7 @@
 </file>
 
 <file path=word/header2.xml><?xml version="1.0" encoding="utf-8"?>
-<w:hdr xmlns:wpc="http://schemas.microsoft.com/office/word/2010/wordprocessingCanvas" xmlns:cx="http://schemas.microsoft.com/office/drawing/2014/chartex" xmlns:cx1="http://schemas.microsoft.com/office/drawing/2015/9/8/chartex" xmlns:cx2="http://schemas.microsoft.com/office/drawing/2015/10/21/chartex" xmlns:cx3="http://schemas.microsoft.com/office/drawing/2016/5/9/chartex" xmlns:cx4="http://schemas.microsoft.com/office/drawing/2016/5/10/chartex" xmlns:cx5="http://schemas.microsoft.com/office/drawing/2016/5/11/chartex" xmlns:cx6="http://schemas.microsoft.com/office/drawing/2016/5/12/chartex" xmlns:cx7="http://schemas.microsoft.com/office/drawing/2016/5/13/chartex" xmlns:cx8="http://schemas.microsoft.com/office/drawing/2016/5/14/chartex" xmlns:mc="http://schemas.openxmlformats.org/markup-compatibility/2006" xmlns:aink="http://schemas.microsoft.com/office/drawing/2016/ink" xmlns:am3d="http://schemas.microsoft.com/office/drawing/2017/model3d" xmlns:o="urn:schemas-microsoft-com:office:office" xmlns:oel="http://schemas.microsoft.com/office/2019/extlst" xmlns:r="http://schemas.openxmlformats.org/officeDocument/2006/relationships" xmlns:m="http://schemas.openxmlformats.org/officeDocument/2006/math" xmlns:v="urn:schemas-microsoft-com:vml" xmlns:wp14="http://schemas.microsoft.com/office/word/2010/wordprocessingDrawing" xmlns:wp="http://schemas.openxmlformats.org/drawingml/2006/wordprocessingDrawing" xmlns:w10="urn:schemas-microsoft-com:office:word" xmlns:w="http://schemas.openxmlformats.org/wordprocessingml/2006/main" xmlns:w14="http://schemas.microsoft.com/office/word/2010/wordml" xmlns:w15="http://schemas.microsoft.com/office/word/2012/wordml" xmlns:w16cex="http://schemas.microsoft.com/office/word/2018/wordml/cex" xmlns:w16cid="http://schemas.microsoft.com/office/word/2016/wordml/cid" xmlns:w16="http://schemas.microsoft.com/office/word/2018/wordml" xmlns:w16sdtdh="http://schemas.microsoft.com/office/word/2020/wordml/sdtdatahash" xmlns:w16se="http://schemas.microsoft.com/office/word/2015/wordml/symex" xmlns:wpg="http://schemas.microsoft.com/office/word/2010/wordprocessingGroup" xmlns:wpi="http://schemas.microsoft.com/office/word/2010/wordprocessingInk" xmlns:wne="http://schemas.microsoft.com/office/word/2006/wordml" xmlns:wps="http://schemas.microsoft.com/office/word/2010/wordprocessingShape" mc:Ignorable="w14 w15 w16se w16cid w16 w16cex w16sdtdh wp14">
+<w:hdr xmlns:wpc="http://schemas.microsoft.com/office/word/2010/wordprocessingCanvas" xmlns:cx="http://schemas.microsoft.com/office/drawing/2014/chartex" xmlns:cx1="http://schemas.microsoft.com/office/drawing/2015/9/8/chartex" xmlns:cx2="http://schemas.microsoft.com/office/drawing/2015/10/21/chartex" xmlns:cx3="http://schemas.microsoft.com/office/drawing/2016/5/9/chartex" xmlns:cx4="http://schemas.microsoft.com/office/drawing/2016/5/10/chartex" xmlns:cx5="http://schemas.microsoft.com/office/drawing/2016/5/11/chartex" xmlns:cx6="http://schemas.microsoft.com/office/drawing/2016/5/12/chartex" xmlns:cx7="http://schemas.microsoft.com/office/drawing/2016/5/13/chartex" xmlns:cx8="http://schemas.microsoft.com/office/drawing/2016/5/14/chartex" xmlns:mc="http://schemas.openxmlformats.org/markup-compatibility/2006" xmlns:aink="http://schemas.microsoft.com/office/drawing/2016/ink" xmlns:am3d="http://schemas.microsoft.com/office/drawing/2017/model3d" xmlns:o="urn:schemas-microsoft-com:office:office" xmlns:oel="http://schemas.microsoft.com/office/2019/extlst" xmlns:r="http://schemas.openxmlformats.org/officeDocument/2006/relationships" xmlns:m="http://schemas.openxmlformats.org/officeDocument/2006/math" xmlns:v="urn:schemas-microsoft-com:vml" xmlns:wp14="http://schemas.microsoft.com/office/word/2010/wordprocessingDrawing" xmlns:wp="http://schemas.openxmlformats.org/drawingml/2006/wordprocessingDrawing" xmlns:w10="urn:schemas-microsoft-com:office:word" xmlns:w="http://schemas.openxmlformats.org/wordprocessingml/2006/main" xmlns:w14="http://schemas.microsoft.com/office/word/2010/wordml" xmlns:w15="http://schemas.microsoft.com/office/word/2012/wordml" xmlns:w16cex="http://schemas.microsoft.com/office/word/2018/wordml/cex" xmlns:w16cid="http://schemas.microsoft.com/office/word/2016/wordml/cid" xmlns:w16="http://schemas.microsoft.com/office/word/2018/wordml" xmlns:w16du="http://schemas.microsoft.com/office/word/2023/wordml/word16du" xmlns:w16sdtdh="http://schemas.microsoft.com/office/word/2020/wordml/sdtdatahash" xmlns:w16se="http://schemas.microsoft.com/office/word/2015/wordml/symex" xmlns:wpg="http://schemas.microsoft.com/office/word/2010/wordprocessingGroup" xmlns:wpi="http://schemas.microsoft.com/office/word/2010/wordprocessingInk" xmlns:wne="http://schemas.microsoft.com/office/word/2006/wordml" xmlns:wps="http://schemas.microsoft.com/office/word/2010/wordprocessingShape" mc:Ignorable="w14 w15 w16se w16cid w16 w16cex w16sdtdh w16du wp14">
   <w:tbl>
     <w:tblPr>
       <w:tblW w:w="0" w:type="auto"/>
@@ -1544,12 +1791,6 @@
       <w:gridCol w:w="3179"/>
     </w:tblGrid>
     <w:tr>
-      <w:tblPrEx>
-        <w:tblCellMar>
-          <w:top w:w="0" w:type="dxa"/>
-          <w:bottom w:w="0" w:type="dxa"/>
-        </w:tblCellMar>
-      </w:tblPrEx>
       <w:tc>
         <w:tcPr>
           <w:tcW w:w="6379" w:type="dxa"/>
@@ -1581,12 +1822,6 @@
       </w:tc>
     </w:tr>
     <w:tr>
-      <w:tblPrEx>
-        <w:tblCellMar>
-          <w:top w:w="0" w:type="dxa"/>
-          <w:bottom w:w="0" w:type="dxa"/>
-        </w:tblCellMar>
-      </w:tblPrEx>
       <w:tc>
         <w:tcPr>
           <w:tcW w:w="6379" w:type="dxa"/>
@@ -1609,12 +1844,6 @@
       </w:tc>
     </w:tr>
     <w:tr>
-      <w:tblPrEx>
-        <w:tblCellMar>
-          <w:top w:w="0" w:type="dxa"/>
-          <w:bottom w:w="0" w:type="dxa"/>
-        </w:tblCellMar>
-      </w:tblPrEx>
       <w:tc>
         <w:tcPr>
           <w:tcW w:w="9558" w:type="dxa"/>
@@ -1637,7 +1866,7 @@
 </file>
 
 <file path=word/header3.xml><?xml version="1.0" encoding="utf-8"?>
-<w:hdr xmlns:wpc="http://schemas.microsoft.com/office/word/2010/wordprocessingCanvas" xmlns:cx="http://schemas.microsoft.com/office/drawing/2014/chartex" xmlns:cx1="http://schemas.microsoft.com/office/drawing/2015/9/8/chartex" xmlns:cx2="http://schemas.microsoft.com/office/drawing/2015/10/21/chartex" xmlns:cx3="http://schemas.microsoft.com/office/drawing/2016/5/9/chartex" xmlns:cx4="http://schemas.microsoft.com/office/drawing/2016/5/10/chartex" xmlns:cx5="http://schemas.microsoft.com/office/drawing/2016/5/11/chartex" xmlns:cx6="http://schemas.microsoft.com/office/drawing/2016/5/12/chartex" xmlns:cx7="http://schemas.microsoft.com/office/drawing/2016/5/13/chartex" xmlns:cx8="http://schemas.microsoft.com/office/drawing/2016/5/14/chartex" xmlns:mc="http://schemas.openxmlformats.org/markup-compatibility/2006" xmlns:aink="http://schemas.microsoft.com/office/drawing/2016/ink" xmlns:am3d="http://schemas.microsoft.com/office/drawing/2017/model3d" xmlns:o="urn:schemas-microsoft-com:office:office" xmlns:oel="http://schemas.microsoft.com/office/2019/extlst" xmlns:r="http://schemas.openxmlformats.org/officeDocument/2006/relationships" xmlns:m="http://schemas.openxmlformats.org/officeDocument/2006/math" xmlns:v="urn:schemas-microsoft-com:vml" xmlns:wp14="http://schemas.microsoft.com/office/word/2010/wordprocessingDrawing" xmlns:wp="http://schemas.openxmlformats.org/drawingml/2006/wordprocessingDrawing" xmlns:w10="urn:schemas-microsoft-com:office:word" xmlns:w="http://schemas.openxmlformats.org/wordprocessingml/2006/main" xmlns:w14="http://schemas.microsoft.com/office/word/2010/wordml" xmlns:w15="http://schemas.microsoft.com/office/word/2012/wordml" xmlns:w16cex="http://schemas.microsoft.com/office/word/2018/wordml/cex" xmlns:w16cid="http://schemas.microsoft.com/office/word/2016/wordml/cid" xmlns:w16="http://schemas.microsoft.com/office/word/2018/wordml" xmlns:w16sdtdh="http://schemas.microsoft.com/office/word/2020/wordml/sdtdatahash" xmlns:w16se="http://schemas.microsoft.com/office/word/2015/wordml/symex" xmlns:wpg="http://schemas.microsoft.com/office/word/2010/wordprocessingGroup" xmlns:wpi="http://schemas.microsoft.com/office/word/2010/wordprocessingInk" xmlns:wne="http://schemas.microsoft.com/office/word/2006/wordml" xmlns:wps="http://schemas.microsoft.com/office/word/2010/wordprocessingShape" mc:Ignorable="w14 w15 w16se w16cid w16 w16cex w16sdtdh wp14">
+<w:hdr xmlns:wpc="http://schemas.microsoft.com/office/word/2010/wordprocessingCanvas" xmlns:cx="http://schemas.microsoft.com/office/drawing/2014/chartex" xmlns:cx1="http://schemas.microsoft.com/office/drawing/2015/9/8/chartex" xmlns:cx2="http://schemas.microsoft.com/office/drawing/2015/10/21/chartex" xmlns:cx3="http://schemas.microsoft.com/office/drawing/2016/5/9/chartex" xmlns:cx4="http://schemas.microsoft.com/office/drawing/2016/5/10/chartex" xmlns:cx5="http://schemas.microsoft.com/office/drawing/2016/5/11/chartex" xmlns:cx6="http://schemas.microsoft.com/office/drawing/2016/5/12/chartex" xmlns:cx7="http://schemas.microsoft.com/office/drawing/2016/5/13/chartex" xmlns:cx8="http://schemas.microsoft.com/office/drawing/2016/5/14/chartex" xmlns:mc="http://schemas.openxmlformats.org/markup-compatibility/2006" xmlns:aink="http://schemas.microsoft.com/office/drawing/2016/ink" xmlns:am3d="http://schemas.microsoft.com/office/drawing/2017/model3d" xmlns:o="urn:schemas-microsoft-com:office:office" xmlns:oel="http://schemas.microsoft.com/office/2019/extlst" xmlns:r="http://schemas.openxmlformats.org/officeDocument/2006/relationships" xmlns:m="http://schemas.openxmlformats.org/officeDocument/2006/math" xmlns:v="urn:schemas-microsoft-com:vml" xmlns:wp14="http://schemas.microsoft.com/office/word/2010/wordprocessingDrawing" xmlns:wp="http://schemas.openxmlformats.org/drawingml/2006/wordprocessingDrawing" xmlns:w10="urn:schemas-microsoft-com:office:word" xmlns:w="http://schemas.openxmlformats.org/wordprocessingml/2006/main" xmlns:w14="http://schemas.microsoft.com/office/word/2010/wordml" xmlns:w15="http://schemas.microsoft.com/office/word/2012/wordml" xmlns:w16cex="http://schemas.microsoft.com/office/word/2018/wordml/cex" xmlns:w16cid="http://schemas.microsoft.com/office/word/2016/wordml/cid" xmlns:w16="http://schemas.microsoft.com/office/word/2018/wordml" xmlns:w16du="http://schemas.microsoft.com/office/word/2023/wordml/word16du" xmlns:w16sdtdh="http://schemas.microsoft.com/office/word/2020/wordml/sdtdatahash" xmlns:w16se="http://schemas.microsoft.com/office/word/2015/wordml/symex" xmlns:wpg="http://schemas.microsoft.com/office/word/2010/wordprocessingGroup" xmlns:wpi="http://schemas.microsoft.com/office/word/2010/wordprocessingInk" xmlns:wne="http://schemas.microsoft.com/office/word/2006/wordml" xmlns:wps="http://schemas.microsoft.com/office/word/2010/wordprocessingShape" mc:Ignorable="w14 w15 w16se w16cid w16 w16cex w16sdtdh w16du wp14">
   <w:p>
     <w:pPr>
       <w:pStyle w:val="Header"/>
@@ -1647,7 +1876,7 @@
 </file>
 
 <file path=word/numbering.xml><?xml version="1.0" encoding="utf-8"?>
-<w:numbering xmlns:wpc="http://schemas.microsoft.com/office/word/2010/wordprocessingCanvas" xmlns:cx="http://schemas.microsoft.com/office/drawing/2014/chartex" xmlns:cx1="http://schemas.microsoft.com/office/drawing/2015/9/8/chartex" xmlns:cx2="http://schemas.microsoft.com/office/drawing/2015/10/21/chartex" xmlns:cx3="http://schemas.microsoft.com/office/drawing/2016/5/9/chartex" xmlns:cx4="http://schemas.microsoft.com/office/drawing/2016/5/10/chartex" xmlns:cx5="http://schemas.microsoft.com/office/drawing/2016/5/11/chartex" xmlns:cx6="http://schemas.microsoft.com/office/drawing/2016/5/12/chartex" xmlns:cx7="http://schemas.microsoft.com/office/drawing/2016/5/13/chartex" xmlns:cx8="http://schemas.microsoft.com/office/drawing/2016/5/14/chartex" xmlns:mc="http://schemas.openxmlformats.org/markup-compatibility/2006" xmlns:aink="http://schemas.microsoft.com/office/drawing/2016/ink" xmlns:am3d="http://schemas.microsoft.com/office/drawing/2017/model3d" xmlns:o="urn:schemas-microsoft-com:office:office" xmlns:oel="http://schemas.microsoft.com/office/2019/extlst" xmlns:r="http://schemas.openxmlformats.org/officeDocument/2006/relationships" xmlns:m="http://schemas.openxmlformats.org/officeDocument/2006/math" xmlns:v="urn:schemas-microsoft-com:vml" xmlns:wp14="http://schemas.microsoft.com/office/word/2010/wordprocessingDrawing" xmlns:wp="http://schemas.openxmlformats.org/drawingml/2006/wordprocessingDrawing" xmlns:w10="urn:schemas-microsoft-com:office:word" xmlns:w="http://schemas.openxmlformats.org/wordprocessingml/2006/main" xmlns:w14="http://schemas.microsoft.com/office/word/2010/wordml" xmlns:w15="http://schemas.microsoft.com/office/word/2012/wordml" xmlns:w16cex="http://schemas.microsoft.com/office/word/2018/wordml/cex" xmlns:w16cid="http://schemas.microsoft.com/office/word/2016/wordml/cid" xmlns:w16="http://schemas.microsoft.com/office/word/2018/wordml" xmlns:w16sdtdh="http://schemas.microsoft.com/office/word/2020/wordml/sdtdatahash" xmlns:w16se="http://schemas.microsoft.com/office/word/2015/wordml/symex" xmlns:wpg="http://schemas.microsoft.com/office/word/2010/wordprocessingGroup" xmlns:wpi="http://schemas.microsoft.com/office/word/2010/wordprocessingInk" xmlns:wne="http://schemas.microsoft.com/office/word/2006/wordml" xmlns:wps="http://schemas.microsoft.com/office/word/2010/wordprocessingShape" mc:Ignorable="w14 w15 w16se w16cid w16 w16cex w16sdtdh wp14">
+<w:numbering xmlns:wpc="http://schemas.microsoft.com/office/word/2010/wordprocessingCanvas" xmlns:cx="http://schemas.microsoft.com/office/drawing/2014/chartex" xmlns:cx1="http://schemas.microsoft.com/office/drawing/2015/9/8/chartex" xmlns:cx2="http://schemas.microsoft.com/office/drawing/2015/10/21/chartex" xmlns:cx3="http://schemas.microsoft.com/office/drawing/2016/5/9/chartex" xmlns:cx4="http://schemas.microsoft.com/office/drawing/2016/5/10/chartex" xmlns:cx5="http://schemas.microsoft.com/office/drawing/2016/5/11/chartex" xmlns:cx6="http://schemas.microsoft.com/office/drawing/2016/5/12/chartex" xmlns:cx7="http://schemas.microsoft.com/office/drawing/2016/5/13/chartex" xmlns:cx8="http://schemas.microsoft.com/office/drawing/2016/5/14/chartex" xmlns:mc="http://schemas.openxmlformats.org/markup-compatibility/2006" xmlns:aink="http://schemas.microsoft.com/office/drawing/2016/ink" xmlns:am3d="http://schemas.microsoft.com/office/drawing/2017/model3d" xmlns:o="urn:schemas-microsoft-com:office:office" xmlns:oel="http://schemas.microsoft.com/office/2019/extlst" xmlns:r="http://schemas.openxmlformats.org/officeDocument/2006/relationships" xmlns:m="http://schemas.openxmlformats.org/officeDocument/2006/math" xmlns:v="urn:schemas-microsoft-com:vml" xmlns:wp14="http://schemas.microsoft.com/office/word/2010/wordprocessingDrawing" xmlns:wp="http://schemas.openxmlformats.org/drawingml/2006/wordprocessingDrawing" xmlns:w10="urn:schemas-microsoft-com:office:word" xmlns:w="http://schemas.openxmlformats.org/wordprocessingml/2006/main" xmlns:w14="http://schemas.microsoft.com/office/word/2010/wordml" xmlns:w15="http://schemas.microsoft.com/office/word/2012/wordml" xmlns:w16cex="http://schemas.microsoft.com/office/word/2018/wordml/cex" xmlns:w16cid="http://schemas.microsoft.com/office/word/2016/wordml/cid" xmlns:w16="http://schemas.microsoft.com/office/word/2018/wordml" xmlns:w16du="http://schemas.microsoft.com/office/word/2023/wordml/word16du" xmlns:w16sdtdh="http://schemas.microsoft.com/office/word/2020/wordml/sdtdatahash" xmlns:w16se="http://schemas.microsoft.com/office/word/2015/wordml/symex" xmlns:wpg="http://schemas.microsoft.com/office/word/2010/wordprocessingGroup" xmlns:wpi="http://schemas.microsoft.com/office/word/2010/wordprocessingInk" xmlns:wne="http://schemas.microsoft.com/office/word/2006/wordml" xmlns:wps="http://schemas.microsoft.com/office/word/2010/wordprocessingShape" mc:Ignorable="w14 w15 w16se w16cid w16 w16cex w16sdtdh w16du wp14">
   <w:abstractNum w:abstractNumId="0" w15:restartNumberingAfterBreak="0">
     <w:nsid w:val="FFFFFFFB"/>
     <w:multiLevelType w:val="multilevel"/>
@@ -1800,1105 +2029,131 @@
     </w:lvl>
   </w:abstractNum>
   <w:abstractNum w:abstractNumId="1" w15:restartNumberingAfterBreak="0">
-    <w:nsid w:val="FFFFFFFE"/>
-    <w:multiLevelType w:val="singleLevel"/>
-    <w:tmpl w:val="FFFFFFFF"/>
-    <w:lvl w:ilvl="0">
-      <w:numFmt w:val="decimal"/>
-      <w:lvlText w:val="*"/>
-      <w:lvlJc w:val="left"/>
-    </w:lvl>
-  </w:abstractNum>
-  <w:abstractNum w:abstractNumId="2" w15:restartNumberingAfterBreak="0">
-    <w:nsid w:val="00224753"/>
-    <w:multiLevelType w:val="singleLevel"/>
-    <w:tmpl w:val="04090001"/>
-    <w:lvl w:ilvl="0">
-      <w:start w:val="1"/>
-      <w:numFmt w:val="bullet"/>
-      <w:lvlText w:val=""/>
-      <w:lvlJc w:val="left"/>
-      <w:pPr>
-        <w:tabs>
-          <w:tab w:val="num" w:pos="360"/>
-        </w:tabs>
-        <w:ind w:left="360" w:hanging="360"/>
-      </w:pPr>
-      <w:rPr>
-        <w:rFonts w:ascii="Symbol" w:hAnsi="Symbol" w:hint="default"/>
-      </w:rPr>
-    </w:lvl>
-  </w:abstractNum>
-  <w:abstractNum w:abstractNumId="3" w15:restartNumberingAfterBreak="0">
-    <w:nsid w:val="0A117094"/>
-    <w:multiLevelType w:val="singleLevel"/>
-    <w:tmpl w:val="04090001"/>
-    <w:lvl w:ilvl="0">
-      <w:start w:val="1"/>
-      <w:numFmt w:val="bullet"/>
-      <w:lvlText w:val=""/>
-      <w:lvlJc w:val="left"/>
-      <w:pPr>
-        <w:tabs>
-          <w:tab w:val="num" w:pos="360"/>
-        </w:tabs>
-        <w:ind w:left="360" w:hanging="360"/>
-      </w:pPr>
-      <w:rPr>
-        <w:rFonts w:ascii="Symbol" w:hAnsi="Symbol" w:hint="default"/>
-      </w:rPr>
-    </w:lvl>
-  </w:abstractNum>
-  <w:abstractNum w:abstractNumId="4" w15:restartNumberingAfterBreak="0">
-    <w:nsid w:val="0BC711A4"/>
-    <w:multiLevelType w:val="singleLevel"/>
-    <w:tmpl w:val="04090001"/>
-    <w:lvl w:ilvl="0">
-      <w:start w:val="1"/>
-      <w:numFmt w:val="bullet"/>
-      <w:lvlText w:val=""/>
-      <w:lvlJc w:val="left"/>
-      <w:pPr>
-        <w:tabs>
-          <w:tab w:val="num" w:pos="360"/>
-        </w:tabs>
-        <w:ind w:left="360" w:hanging="360"/>
-      </w:pPr>
-      <w:rPr>
-        <w:rFonts w:ascii="Symbol" w:hAnsi="Symbol" w:hint="default"/>
-      </w:rPr>
-    </w:lvl>
-  </w:abstractNum>
-  <w:abstractNum w:abstractNumId="5" w15:restartNumberingAfterBreak="0">
-    <w:nsid w:val="0F974F05"/>
-    <w:multiLevelType w:val="singleLevel"/>
-    <w:tmpl w:val="04090001"/>
-    <w:lvl w:ilvl="0">
-      <w:start w:val="1"/>
-      <w:numFmt w:val="bullet"/>
-      <w:lvlText w:val=""/>
-      <w:lvlJc w:val="left"/>
-      <w:pPr>
-        <w:tabs>
-          <w:tab w:val="num" w:pos="360"/>
-        </w:tabs>
-        <w:ind w:left="360" w:hanging="360"/>
-      </w:pPr>
-      <w:rPr>
-        <w:rFonts w:ascii="Symbol" w:hAnsi="Symbol" w:hint="default"/>
-      </w:rPr>
-    </w:lvl>
-  </w:abstractNum>
-  <w:abstractNum w:abstractNumId="6" w15:restartNumberingAfterBreak="0">
-    <w:nsid w:val="10F42243"/>
-    <w:multiLevelType w:val="singleLevel"/>
-    <w:tmpl w:val="FFFFFFFF"/>
+    <w:nsid w:val="58C26037"/>
+    <w:multiLevelType w:val="multilevel"/>
+    <w:tmpl w:val="EFAE6D80"/>
     <w:lvl w:ilvl="0">
       <w:start w:val="1"/>
       <w:numFmt w:val="decimal"/>
+      <w:pStyle w:val="Bullet"/>
       <w:lvlText w:val="%1."/>
-      <w:legacy w:legacy="1" w:legacySpace="144" w:legacyIndent="0"/>
-      <w:lvlJc w:val="left"/>
-    </w:lvl>
-  </w:abstractNum>
-  <w:abstractNum w:abstractNumId="7" w15:restartNumberingAfterBreak="0">
-    <w:nsid w:val="11CD06C0"/>
-    <w:multiLevelType w:val="singleLevel"/>
-    <w:tmpl w:val="FFFFFFFF"/>
-    <w:lvl w:ilvl="0">
-      <w:start w:val="1"/>
-      <w:numFmt w:val="decimal"/>
-      <w:lvlText w:val="%1."/>
-      <w:legacy w:legacy="1" w:legacySpace="144" w:legacyIndent="0"/>
-      <w:lvlJc w:val="left"/>
-    </w:lvl>
-  </w:abstractNum>
-  <w:abstractNum w:abstractNumId="8" w15:restartNumberingAfterBreak="0">
-    <w:nsid w:val="17CB6DC4"/>
-    <w:multiLevelType w:val="singleLevel"/>
-    <w:tmpl w:val="04090001"/>
-    <w:lvl w:ilvl="0">
-      <w:start w:val="1"/>
-      <w:numFmt w:val="bullet"/>
-      <w:lvlText w:val=""/>
-      <w:lvlJc w:val="left"/>
-      <w:pPr>
-        <w:tabs>
-          <w:tab w:val="num" w:pos="360"/>
-        </w:tabs>
-        <w:ind w:left="360" w:hanging="360"/>
-      </w:pPr>
-      <w:rPr>
-        <w:rFonts w:ascii="Symbol" w:hAnsi="Symbol" w:hint="default"/>
-      </w:rPr>
-    </w:lvl>
-  </w:abstractNum>
-  <w:abstractNum w:abstractNumId="9" w15:restartNumberingAfterBreak="0">
-    <w:nsid w:val="1C161EEA"/>
-    <w:multiLevelType w:val="singleLevel"/>
-    <w:tmpl w:val="04090001"/>
-    <w:lvl w:ilvl="0">
-      <w:start w:val="1"/>
-      <w:numFmt w:val="bullet"/>
-      <w:lvlText w:val=""/>
-      <w:lvlJc w:val="left"/>
-      <w:pPr>
-        <w:tabs>
-          <w:tab w:val="num" w:pos="360"/>
-        </w:tabs>
-        <w:ind w:left="360" w:hanging="360"/>
-      </w:pPr>
-      <w:rPr>
-        <w:rFonts w:ascii="Symbol" w:hAnsi="Symbol" w:hint="default"/>
-      </w:rPr>
-    </w:lvl>
-  </w:abstractNum>
-  <w:abstractNum w:abstractNumId="10" w15:restartNumberingAfterBreak="0">
-    <w:nsid w:val="1C1F191F"/>
-    <w:multiLevelType w:val="singleLevel"/>
-    <w:tmpl w:val="04090001"/>
-    <w:lvl w:ilvl="0">
-      <w:start w:val="1"/>
-      <w:numFmt w:val="bullet"/>
-      <w:lvlText w:val=""/>
-      <w:lvlJc w:val="left"/>
-      <w:pPr>
-        <w:tabs>
-          <w:tab w:val="num" w:pos="360"/>
-        </w:tabs>
-        <w:ind w:left="360" w:hanging="360"/>
-      </w:pPr>
-      <w:rPr>
-        <w:rFonts w:ascii="Symbol" w:hAnsi="Symbol" w:hint="default"/>
-      </w:rPr>
-    </w:lvl>
-  </w:abstractNum>
-  <w:abstractNum w:abstractNumId="11" w15:restartNumberingAfterBreak="0">
-    <w:nsid w:val="22443AC4"/>
-    <w:multiLevelType w:val="singleLevel"/>
-    <w:tmpl w:val="04090001"/>
-    <w:lvl w:ilvl="0">
-      <w:start w:val="1"/>
-      <w:numFmt w:val="bullet"/>
-      <w:lvlText w:val=""/>
-      <w:lvlJc w:val="left"/>
-      <w:pPr>
-        <w:tabs>
-          <w:tab w:val="num" w:pos="360"/>
-        </w:tabs>
-        <w:ind w:left="360" w:hanging="360"/>
-      </w:pPr>
-      <w:rPr>
-        <w:rFonts w:ascii="Symbol" w:hAnsi="Symbol" w:hint="default"/>
-      </w:rPr>
-    </w:lvl>
-  </w:abstractNum>
-  <w:abstractNum w:abstractNumId="12" w15:restartNumberingAfterBreak="0">
-    <w:nsid w:val="22AB2106"/>
-    <w:multiLevelType w:val="singleLevel"/>
-    <w:tmpl w:val="FFFFFFFF"/>
-    <w:lvl w:ilvl="0">
-      <w:start w:val="1"/>
-      <w:numFmt w:val="decimal"/>
-      <w:lvlText w:val="%1."/>
-      <w:legacy w:legacy="1" w:legacySpace="144" w:legacyIndent="0"/>
-      <w:lvlJc w:val="left"/>
-    </w:lvl>
-  </w:abstractNum>
-  <w:abstractNum w:abstractNumId="13" w15:restartNumberingAfterBreak="0">
-    <w:nsid w:val="245A4132"/>
-    <w:multiLevelType w:val="singleLevel"/>
-    <w:tmpl w:val="FFFFFFFF"/>
-    <w:lvl w:ilvl="0">
-      <w:start w:val="1"/>
-      <w:numFmt w:val="decimal"/>
-      <w:lvlText w:val="%1."/>
-      <w:legacy w:legacy="1" w:legacySpace="144" w:legacyIndent="0"/>
-      <w:lvlJc w:val="left"/>
-    </w:lvl>
-  </w:abstractNum>
-  <w:abstractNum w:abstractNumId="14" w15:restartNumberingAfterBreak="0">
-    <w:nsid w:val="24FB5DAA"/>
-    <w:multiLevelType w:val="singleLevel"/>
-    <w:tmpl w:val="04090001"/>
-    <w:lvl w:ilvl="0">
-      <w:start w:val="1"/>
-      <w:numFmt w:val="bullet"/>
-      <w:lvlText w:val=""/>
-      <w:lvlJc w:val="left"/>
-      <w:pPr>
-        <w:tabs>
-          <w:tab w:val="num" w:pos="360"/>
-        </w:tabs>
-        <w:ind w:left="360" w:hanging="360"/>
-      </w:pPr>
-      <w:rPr>
-        <w:rFonts w:ascii="Symbol" w:hAnsi="Symbol" w:hint="default"/>
-      </w:rPr>
-    </w:lvl>
-  </w:abstractNum>
-  <w:abstractNum w:abstractNumId="15" w15:restartNumberingAfterBreak="0">
-    <w:nsid w:val="2B8C5C63"/>
-    <w:multiLevelType w:val="singleLevel"/>
-    <w:tmpl w:val="FFFFFFFF"/>
-    <w:lvl w:ilvl="0">
-      <w:start w:val="1"/>
-      <w:numFmt w:val="decimal"/>
-      <w:lvlText w:val="%1."/>
-      <w:legacy w:legacy="1" w:legacySpace="144" w:legacyIndent="0"/>
-      <w:lvlJc w:val="left"/>
-    </w:lvl>
-  </w:abstractNum>
-  <w:abstractNum w:abstractNumId="16" w15:restartNumberingAfterBreak="0">
-    <w:nsid w:val="2D4B634E"/>
-    <w:multiLevelType w:val="singleLevel"/>
-    <w:tmpl w:val="04090001"/>
-    <w:lvl w:ilvl="0">
-      <w:start w:val="1"/>
-      <w:numFmt w:val="bullet"/>
-      <w:lvlText w:val=""/>
-      <w:lvlJc w:val="left"/>
-      <w:pPr>
-        <w:tabs>
-          <w:tab w:val="num" w:pos="360"/>
-        </w:tabs>
-        <w:ind w:left="360" w:hanging="360"/>
-      </w:pPr>
-      <w:rPr>
-        <w:rFonts w:ascii="Symbol" w:hAnsi="Symbol" w:hint="default"/>
-      </w:rPr>
-    </w:lvl>
-  </w:abstractNum>
-  <w:abstractNum w:abstractNumId="17" w15:restartNumberingAfterBreak="0">
-    <w:nsid w:val="2F7147E9"/>
-    <w:multiLevelType w:val="singleLevel"/>
-    <w:tmpl w:val="04090001"/>
-    <w:lvl w:ilvl="0">
-      <w:start w:val="1"/>
-      <w:numFmt w:val="bullet"/>
-      <w:lvlText w:val=""/>
-      <w:lvlJc w:val="left"/>
-      <w:pPr>
-        <w:tabs>
-          <w:tab w:val="num" w:pos="360"/>
-        </w:tabs>
-        <w:ind w:left="360" w:hanging="360"/>
-      </w:pPr>
-      <w:rPr>
-        <w:rFonts w:ascii="Symbol" w:hAnsi="Symbol" w:hint="default"/>
-      </w:rPr>
-    </w:lvl>
-  </w:abstractNum>
-  <w:abstractNum w:abstractNumId="18" w15:restartNumberingAfterBreak="0">
-    <w:nsid w:val="31DD2C45"/>
-    <w:multiLevelType w:val="singleLevel"/>
-    <w:tmpl w:val="04090001"/>
-    <w:lvl w:ilvl="0">
-      <w:start w:val="1"/>
-      <w:numFmt w:val="bullet"/>
-      <w:lvlText w:val=""/>
-      <w:lvlJc w:val="left"/>
-      <w:pPr>
-        <w:tabs>
-          <w:tab w:val="num" w:pos="360"/>
-        </w:tabs>
-        <w:ind w:left="360" w:hanging="360"/>
-      </w:pPr>
-      <w:rPr>
-        <w:rFonts w:ascii="Symbol" w:hAnsi="Symbol" w:hint="default"/>
-      </w:rPr>
-    </w:lvl>
-  </w:abstractNum>
-  <w:abstractNum w:abstractNumId="19" w15:restartNumberingAfterBreak="0">
-    <w:nsid w:val="31E86179"/>
-    <w:multiLevelType w:val="singleLevel"/>
-    <w:tmpl w:val="04090001"/>
-    <w:lvl w:ilvl="0">
-      <w:start w:val="1"/>
-      <w:numFmt w:val="bullet"/>
-      <w:lvlText w:val=""/>
-      <w:lvlJc w:val="left"/>
-      <w:pPr>
-        <w:tabs>
-          <w:tab w:val="num" w:pos="360"/>
-        </w:tabs>
-        <w:ind w:left="360" w:hanging="360"/>
-      </w:pPr>
-      <w:rPr>
-        <w:rFonts w:ascii="Symbol" w:hAnsi="Symbol" w:hint="default"/>
-      </w:rPr>
-    </w:lvl>
-  </w:abstractNum>
-  <w:abstractNum w:abstractNumId="20" w15:restartNumberingAfterBreak="0">
-    <w:nsid w:val="32982B51"/>
-    <w:multiLevelType w:val="singleLevel"/>
-    <w:tmpl w:val="04090001"/>
-    <w:lvl w:ilvl="0">
-      <w:start w:val="1"/>
-      <w:numFmt w:val="bullet"/>
-      <w:lvlText w:val=""/>
-      <w:lvlJc w:val="left"/>
-      <w:pPr>
-        <w:tabs>
-          <w:tab w:val="num" w:pos="360"/>
-        </w:tabs>
-        <w:ind w:left="360" w:hanging="360"/>
-      </w:pPr>
-      <w:rPr>
-        <w:rFonts w:ascii="Symbol" w:hAnsi="Symbol" w:hint="default"/>
-      </w:rPr>
-    </w:lvl>
-  </w:abstractNum>
-  <w:abstractNum w:abstractNumId="21" w15:restartNumberingAfterBreak="0">
-    <w:nsid w:val="3375481C"/>
-    <w:multiLevelType w:val="singleLevel"/>
-    <w:tmpl w:val="E6747DA6"/>
-    <w:lvl w:ilvl="0">
-      <w:start w:val="1"/>
-      <w:numFmt w:val="bullet"/>
-      <w:lvlText w:val=""/>
-      <w:lvlJc w:val="left"/>
-      <w:pPr>
-        <w:tabs>
-          <w:tab w:val="num" w:pos="360"/>
-        </w:tabs>
-        <w:ind w:left="360" w:hanging="360"/>
-      </w:pPr>
-      <w:rPr>
-        <w:rFonts w:ascii="Symbol" w:hAnsi="Symbol" w:hint="default"/>
-      </w:rPr>
-    </w:lvl>
-  </w:abstractNum>
-  <w:abstractNum w:abstractNumId="22" w15:restartNumberingAfterBreak="0">
-    <w:nsid w:val="369D5471"/>
-    <w:multiLevelType w:val="singleLevel"/>
-    <w:tmpl w:val="04090001"/>
-    <w:lvl w:ilvl="0">
-      <w:start w:val="1"/>
-      <w:numFmt w:val="bullet"/>
-      <w:lvlText w:val=""/>
-      <w:lvlJc w:val="left"/>
-      <w:pPr>
-        <w:tabs>
-          <w:tab w:val="num" w:pos="360"/>
-        </w:tabs>
-        <w:ind w:left="360" w:hanging="360"/>
-      </w:pPr>
-      <w:rPr>
-        <w:rFonts w:ascii="Symbol" w:hAnsi="Symbol" w:hint="default"/>
-      </w:rPr>
-    </w:lvl>
-  </w:abstractNum>
-  <w:abstractNum w:abstractNumId="23" w15:restartNumberingAfterBreak="0">
-    <w:nsid w:val="38CA58F5"/>
-    <w:multiLevelType w:val="singleLevel"/>
-    <w:tmpl w:val="04090001"/>
-    <w:lvl w:ilvl="0">
-      <w:start w:val="1"/>
-      <w:numFmt w:val="bullet"/>
-      <w:lvlText w:val=""/>
-      <w:lvlJc w:val="left"/>
-      <w:pPr>
-        <w:tabs>
-          <w:tab w:val="num" w:pos="360"/>
-        </w:tabs>
-        <w:ind w:left="360" w:hanging="360"/>
-      </w:pPr>
-      <w:rPr>
-        <w:rFonts w:ascii="Symbol" w:hAnsi="Symbol" w:hint="default"/>
-      </w:rPr>
-    </w:lvl>
-  </w:abstractNum>
-  <w:abstractNum w:abstractNumId="24" w15:restartNumberingAfterBreak="0">
-    <w:nsid w:val="39506B46"/>
-    <w:multiLevelType w:val="singleLevel"/>
-    <w:tmpl w:val="FFFFFFFF"/>
-    <w:lvl w:ilvl="0">
-      <w:start w:val="1"/>
-      <w:numFmt w:val="decimal"/>
-      <w:lvlText w:val="%1."/>
-      <w:legacy w:legacy="1" w:legacySpace="144" w:legacyIndent="0"/>
-      <w:lvlJc w:val="left"/>
-    </w:lvl>
-  </w:abstractNum>
-  <w:abstractNum w:abstractNumId="25" w15:restartNumberingAfterBreak="0">
-    <w:nsid w:val="40037423"/>
-    <w:multiLevelType w:val="singleLevel"/>
-    <w:tmpl w:val="04090001"/>
-    <w:lvl w:ilvl="0">
-      <w:start w:val="1"/>
-      <w:numFmt w:val="bullet"/>
-      <w:lvlText w:val=""/>
-      <w:lvlJc w:val="left"/>
-      <w:pPr>
-        <w:tabs>
-          <w:tab w:val="num" w:pos="360"/>
-        </w:tabs>
-        <w:ind w:left="360" w:hanging="360"/>
-      </w:pPr>
-      <w:rPr>
-        <w:rFonts w:ascii="Symbol" w:hAnsi="Symbol" w:hint="default"/>
-      </w:rPr>
-    </w:lvl>
-  </w:abstractNum>
-  <w:abstractNum w:abstractNumId="26" w15:restartNumberingAfterBreak="0">
-    <w:nsid w:val="42796F3E"/>
-    <w:multiLevelType w:val="singleLevel"/>
-    <w:tmpl w:val="04090001"/>
-    <w:lvl w:ilvl="0">
-      <w:start w:val="1"/>
-      <w:numFmt w:val="bullet"/>
-      <w:lvlText w:val=""/>
-      <w:lvlJc w:val="left"/>
-      <w:pPr>
-        <w:tabs>
-          <w:tab w:val="num" w:pos="360"/>
-        </w:tabs>
-        <w:ind w:left="360" w:hanging="360"/>
-      </w:pPr>
-      <w:rPr>
-        <w:rFonts w:ascii="Symbol" w:hAnsi="Symbol" w:hint="default"/>
-      </w:rPr>
-    </w:lvl>
-  </w:abstractNum>
-  <w:abstractNum w:abstractNumId="27" w15:restartNumberingAfterBreak="0">
-    <w:nsid w:val="42B97F7B"/>
-    <w:multiLevelType w:val="singleLevel"/>
-    <w:tmpl w:val="04090001"/>
-    <w:lvl w:ilvl="0">
-      <w:start w:val="1"/>
-      <w:numFmt w:val="bullet"/>
-      <w:lvlText w:val=""/>
-      <w:lvlJc w:val="left"/>
-      <w:pPr>
-        <w:tabs>
-          <w:tab w:val="num" w:pos="360"/>
-        </w:tabs>
-        <w:ind w:left="360" w:hanging="360"/>
-      </w:pPr>
-      <w:rPr>
-        <w:rFonts w:ascii="Symbol" w:hAnsi="Symbol" w:hint="default"/>
-      </w:rPr>
-    </w:lvl>
-  </w:abstractNum>
-  <w:abstractNum w:abstractNumId="28" w15:restartNumberingAfterBreak="0">
-    <w:nsid w:val="42CF4D1C"/>
-    <w:multiLevelType w:val="singleLevel"/>
-    <w:tmpl w:val="04090001"/>
-    <w:lvl w:ilvl="0">
-      <w:start w:val="1"/>
-      <w:numFmt w:val="bullet"/>
-      <w:lvlText w:val=""/>
-      <w:lvlJc w:val="left"/>
-      <w:pPr>
-        <w:tabs>
-          <w:tab w:val="num" w:pos="360"/>
-        </w:tabs>
-        <w:ind w:left="360" w:hanging="360"/>
-      </w:pPr>
-      <w:rPr>
-        <w:rFonts w:ascii="Symbol" w:hAnsi="Symbol" w:hint="default"/>
-      </w:rPr>
-    </w:lvl>
-  </w:abstractNum>
-  <w:abstractNum w:abstractNumId="29" w15:restartNumberingAfterBreak="0">
-    <w:nsid w:val="49E170D0"/>
-    <w:multiLevelType w:val="singleLevel"/>
-    <w:tmpl w:val="04090001"/>
-    <w:lvl w:ilvl="0">
-      <w:start w:val="1"/>
-      <w:numFmt w:val="bullet"/>
-      <w:lvlText w:val=""/>
-      <w:lvlJc w:val="left"/>
-      <w:pPr>
-        <w:tabs>
-          <w:tab w:val="num" w:pos="360"/>
-        </w:tabs>
-        <w:ind w:left="360" w:hanging="360"/>
-      </w:pPr>
-      <w:rPr>
-        <w:rFonts w:ascii="Symbol" w:hAnsi="Symbol" w:hint="default"/>
-      </w:rPr>
-    </w:lvl>
-  </w:abstractNum>
-  <w:abstractNum w:abstractNumId="30" w15:restartNumberingAfterBreak="0">
-    <w:nsid w:val="4EC22C81"/>
-    <w:multiLevelType w:val="singleLevel"/>
-    <w:tmpl w:val="FFFFFFFF"/>
-    <w:lvl w:ilvl="0">
-      <w:start w:val="1"/>
-      <w:numFmt w:val="decimal"/>
-      <w:lvlText w:val="%1."/>
-      <w:legacy w:legacy="1" w:legacySpace="144" w:legacyIndent="0"/>
-      <w:lvlJc w:val="left"/>
-    </w:lvl>
-  </w:abstractNum>
-  <w:abstractNum w:abstractNumId="31" w15:restartNumberingAfterBreak="0">
-    <w:nsid w:val="4F64732B"/>
-    <w:multiLevelType w:val="singleLevel"/>
-    <w:tmpl w:val="04090001"/>
-    <w:lvl w:ilvl="0">
-      <w:start w:val="1"/>
-      <w:numFmt w:val="bullet"/>
-      <w:lvlText w:val=""/>
-      <w:lvlJc w:val="left"/>
-      <w:pPr>
-        <w:tabs>
-          <w:tab w:val="num" w:pos="360"/>
-        </w:tabs>
-        <w:ind w:left="360" w:hanging="360"/>
-      </w:pPr>
-      <w:rPr>
-        <w:rFonts w:ascii="Symbol" w:hAnsi="Symbol" w:hint="default"/>
-      </w:rPr>
-    </w:lvl>
-  </w:abstractNum>
-  <w:abstractNum w:abstractNumId="32" w15:restartNumberingAfterBreak="0">
-    <w:nsid w:val="528C1429"/>
-    <w:multiLevelType w:val="singleLevel"/>
-    <w:tmpl w:val="2BB6695E"/>
-    <w:lvl w:ilvl="0">
-      <w:start w:val="1"/>
-      <w:numFmt w:val="decimal"/>
-      <w:lvlText w:val="%1."/>
-      <w:legacy w:legacy="1" w:legacySpace="0" w:legacyIndent="360"/>
-      <w:lvlJc w:val="left"/>
-      <w:pPr>
-        <w:ind w:left="360" w:hanging="360"/>
-      </w:pPr>
-    </w:lvl>
-  </w:abstractNum>
-  <w:abstractNum w:abstractNumId="33" w15:restartNumberingAfterBreak="0">
-    <w:nsid w:val="52DF734E"/>
-    <w:multiLevelType w:val="singleLevel"/>
-    <w:tmpl w:val="04090001"/>
-    <w:lvl w:ilvl="0">
-      <w:start w:val="1"/>
-      <w:numFmt w:val="bullet"/>
-      <w:lvlText w:val=""/>
-      <w:lvlJc w:val="left"/>
-      <w:pPr>
-        <w:tabs>
-          <w:tab w:val="num" w:pos="360"/>
-        </w:tabs>
-        <w:ind w:left="360" w:hanging="360"/>
-      </w:pPr>
-      <w:rPr>
-        <w:rFonts w:ascii="Symbol" w:hAnsi="Symbol" w:hint="default"/>
-      </w:rPr>
-    </w:lvl>
-  </w:abstractNum>
-  <w:abstractNum w:abstractNumId="34" w15:restartNumberingAfterBreak="0">
-    <w:nsid w:val="66A0510C"/>
-    <w:multiLevelType w:val="singleLevel"/>
-    <w:tmpl w:val="04090001"/>
-    <w:lvl w:ilvl="0">
-      <w:start w:val="1"/>
-      <w:numFmt w:val="bullet"/>
-      <w:lvlText w:val=""/>
-      <w:lvlJc w:val="left"/>
-      <w:pPr>
-        <w:tabs>
-          <w:tab w:val="num" w:pos="360"/>
-        </w:tabs>
-        <w:ind w:left="360" w:hanging="360"/>
-      </w:pPr>
-      <w:rPr>
-        <w:rFonts w:ascii="Symbol" w:hAnsi="Symbol" w:hint="default"/>
-      </w:rPr>
-    </w:lvl>
-  </w:abstractNum>
-  <w:abstractNum w:abstractNumId="35" w15:restartNumberingAfterBreak="0">
-    <w:nsid w:val="6C2468AE"/>
-    <w:multiLevelType w:val="singleLevel"/>
-    <w:tmpl w:val="04090001"/>
-    <w:lvl w:ilvl="0">
-      <w:start w:val="1"/>
-      <w:numFmt w:val="bullet"/>
-      <w:lvlText w:val=""/>
-      <w:lvlJc w:val="left"/>
-      <w:pPr>
-        <w:tabs>
-          <w:tab w:val="num" w:pos="360"/>
-        </w:tabs>
-        <w:ind w:left="360" w:hanging="360"/>
-      </w:pPr>
-      <w:rPr>
-        <w:rFonts w:ascii="Symbol" w:hAnsi="Symbol" w:hint="default"/>
-      </w:rPr>
-    </w:lvl>
-  </w:abstractNum>
-  <w:abstractNum w:abstractNumId="36" w15:restartNumberingAfterBreak="0">
-    <w:nsid w:val="6D2F7D46"/>
-    <w:multiLevelType w:val="singleLevel"/>
-    <w:tmpl w:val="04090001"/>
-    <w:lvl w:ilvl="0">
-      <w:start w:val="1"/>
-      <w:numFmt w:val="bullet"/>
-      <w:lvlText w:val=""/>
-      <w:lvlJc w:val="left"/>
-      <w:pPr>
-        <w:tabs>
-          <w:tab w:val="num" w:pos="360"/>
-        </w:tabs>
-        <w:ind w:left="360" w:hanging="360"/>
-      </w:pPr>
-      <w:rPr>
-        <w:rFonts w:ascii="Symbol" w:hAnsi="Symbol" w:hint="default"/>
-      </w:rPr>
-    </w:lvl>
-  </w:abstractNum>
-  <w:abstractNum w:abstractNumId="37" w15:restartNumberingAfterBreak="0">
-    <w:nsid w:val="70F8391D"/>
-    <w:multiLevelType w:val="singleLevel"/>
-    <w:tmpl w:val="04090001"/>
-    <w:lvl w:ilvl="0">
-      <w:start w:val="1"/>
-      <w:numFmt w:val="bullet"/>
-      <w:lvlText w:val=""/>
-      <w:lvlJc w:val="left"/>
-      <w:pPr>
-        <w:tabs>
-          <w:tab w:val="num" w:pos="360"/>
-        </w:tabs>
-        <w:ind w:left="360" w:hanging="360"/>
-      </w:pPr>
-      <w:rPr>
-        <w:rFonts w:ascii="Symbol" w:hAnsi="Symbol" w:hint="default"/>
-      </w:rPr>
-    </w:lvl>
-  </w:abstractNum>
-  <w:abstractNum w:abstractNumId="38" w15:restartNumberingAfterBreak="0">
-    <w:nsid w:val="71F21F2A"/>
-    <w:multiLevelType w:val="singleLevel"/>
-    <w:tmpl w:val="04090001"/>
-    <w:lvl w:ilvl="0">
-      <w:start w:val="1"/>
-      <w:numFmt w:val="bullet"/>
-      <w:lvlText w:val=""/>
-      <w:lvlJc w:val="left"/>
-      <w:pPr>
-        <w:tabs>
-          <w:tab w:val="num" w:pos="360"/>
-        </w:tabs>
-        <w:ind w:left="360" w:hanging="360"/>
-      </w:pPr>
-      <w:rPr>
-        <w:rFonts w:ascii="Symbol" w:hAnsi="Symbol" w:hint="default"/>
-      </w:rPr>
-    </w:lvl>
-  </w:abstractNum>
-  <w:abstractNum w:abstractNumId="39" w15:restartNumberingAfterBreak="0">
-    <w:nsid w:val="73653922"/>
-    <w:multiLevelType w:val="singleLevel"/>
-    <w:tmpl w:val="04090001"/>
-    <w:lvl w:ilvl="0">
-      <w:start w:val="1"/>
-      <w:numFmt w:val="bullet"/>
-      <w:lvlText w:val=""/>
-      <w:lvlJc w:val="left"/>
-      <w:pPr>
-        <w:tabs>
-          <w:tab w:val="num" w:pos="360"/>
-        </w:tabs>
-        <w:ind w:left="360" w:hanging="360"/>
-      </w:pPr>
-      <w:rPr>
-        <w:rFonts w:ascii="Symbol" w:hAnsi="Symbol" w:hint="default"/>
-      </w:rPr>
-    </w:lvl>
-  </w:abstractNum>
-  <w:abstractNum w:abstractNumId="40" w15:restartNumberingAfterBreak="0">
-    <w:nsid w:val="743601FB"/>
-    <w:multiLevelType w:val="singleLevel"/>
-    <w:tmpl w:val="04090001"/>
-    <w:lvl w:ilvl="0">
-      <w:start w:val="1"/>
-      <w:numFmt w:val="bullet"/>
-      <w:lvlText w:val=""/>
-      <w:lvlJc w:val="left"/>
-      <w:pPr>
-        <w:tabs>
-          <w:tab w:val="num" w:pos="360"/>
-        </w:tabs>
-        <w:ind w:left="360" w:hanging="360"/>
-      </w:pPr>
-      <w:rPr>
-        <w:rFonts w:ascii="Symbol" w:hAnsi="Symbol" w:hint="default"/>
-      </w:rPr>
-    </w:lvl>
-  </w:abstractNum>
-  <w:abstractNum w:abstractNumId="41" w15:restartNumberingAfterBreak="0">
-    <w:nsid w:val="756150CA"/>
-    <w:multiLevelType w:val="singleLevel"/>
-    <w:tmpl w:val="04090001"/>
-    <w:lvl w:ilvl="0">
-      <w:start w:val="1"/>
-      <w:numFmt w:val="bullet"/>
-      <w:lvlText w:val=""/>
-      <w:lvlJc w:val="left"/>
-      <w:pPr>
-        <w:tabs>
-          <w:tab w:val="num" w:pos="360"/>
-        </w:tabs>
-        <w:ind w:left="360" w:hanging="360"/>
-      </w:pPr>
-      <w:rPr>
-        <w:rFonts w:ascii="Symbol" w:hAnsi="Symbol" w:hint="default"/>
-      </w:rPr>
-    </w:lvl>
-  </w:abstractNum>
-  <w:abstractNum w:abstractNumId="42" w15:restartNumberingAfterBreak="0">
-    <w:nsid w:val="770D055C"/>
-    <w:multiLevelType w:val="singleLevel"/>
-    <w:tmpl w:val="04090001"/>
-    <w:lvl w:ilvl="0">
-      <w:start w:val="1"/>
-      <w:numFmt w:val="bullet"/>
-      <w:lvlText w:val=""/>
       <w:lvlJc w:val="left"/>
       <w:pPr>
         <w:tabs>
           <w:tab w:val="num" w:pos="720"/>
         </w:tabs>
-        <w:ind w:left="720" w:hanging="360"/>
-      </w:pPr>
-      <w:rPr>
-        <w:rFonts w:ascii="Symbol" w:hAnsi="Symbol" w:hint="default"/>
-      </w:rPr>
+        <w:ind w:left="720" w:hanging="720"/>
+      </w:pPr>
+    </w:lvl>
+    <w:lvl w:ilvl="1">
+      <w:start w:val="1"/>
+      <w:numFmt w:val="decimal"/>
+      <w:lvlText w:val="%2."/>
+      <w:lvlJc w:val="left"/>
+      <w:pPr>
+        <w:tabs>
+          <w:tab w:val="num" w:pos="1440"/>
+        </w:tabs>
+        <w:ind w:left="1440" w:hanging="720"/>
+      </w:pPr>
+    </w:lvl>
+    <w:lvl w:ilvl="2">
+      <w:start w:val="1"/>
+      <w:numFmt w:val="decimal"/>
+      <w:lvlText w:val="%3."/>
+      <w:lvlJc w:val="left"/>
+      <w:pPr>
+        <w:tabs>
+          <w:tab w:val="num" w:pos="2160"/>
+        </w:tabs>
+        <w:ind w:left="2160" w:hanging="720"/>
+      </w:pPr>
+    </w:lvl>
+    <w:lvl w:ilvl="3">
+      <w:start w:val="1"/>
+      <w:numFmt w:val="decimal"/>
+      <w:lvlText w:val="%4."/>
+      <w:lvlJc w:val="left"/>
+      <w:pPr>
+        <w:tabs>
+          <w:tab w:val="num" w:pos="2880"/>
+        </w:tabs>
+        <w:ind w:left="2880" w:hanging="720"/>
+      </w:pPr>
+    </w:lvl>
+    <w:lvl w:ilvl="4">
+      <w:start w:val="1"/>
+      <w:numFmt w:val="decimal"/>
+      <w:lvlText w:val="%5."/>
+      <w:lvlJc w:val="left"/>
+      <w:pPr>
+        <w:tabs>
+          <w:tab w:val="num" w:pos="3600"/>
+        </w:tabs>
+        <w:ind w:left="3600" w:hanging="720"/>
+      </w:pPr>
+    </w:lvl>
+    <w:lvl w:ilvl="5">
+      <w:start w:val="1"/>
+      <w:numFmt w:val="decimal"/>
+      <w:lvlText w:val="%6."/>
+      <w:lvlJc w:val="left"/>
+      <w:pPr>
+        <w:tabs>
+          <w:tab w:val="num" w:pos="4320"/>
+        </w:tabs>
+        <w:ind w:left="4320" w:hanging="720"/>
+      </w:pPr>
+    </w:lvl>
+    <w:lvl w:ilvl="6">
+      <w:start w:val="1"/>
+      <w:numFmt w:val="decimal"/>
+      <w:lvlText w:val="%7."/>
+      <w:lvlJc w:val="left"/>
+      <w:pPr>
+        <w:tabs>
+          <w:tab w:val="num" w:pos="5040"/>
+        </w:tabs>
+        <w:ind w:left="5040" w:hanging="720"/>
+      </w:pPr>
+    </w:lvl>
+    <w:lvl w:ilvl="7">
+      <w:start w:val="1"/>
+      <w:numFmt w:val="decimal"/>
+      <w:lvlText w:val="%8."/>
+      <w:lvlJc w:val="left"/>
+      <w:pPr>
+        <w:tabs>
+          <w:tab w:val="num" w:pos="5760"/>
+        </w:tabs>
+        <w:ind w:left="5760" w:hanging="720"/>
+      </w:pPr>
+    </w:lvl>
+    <w:lvl w:ilvl="8">
+      <w:start w:val="1"/>
+      <w:numFmt w:val="decimal"/>
+      <w:lvlText w:val="%9."/>
+      <w:lvlJc w:val="left"/>
+      <w:pPr>
+        <w:tabs>
+          <w:tab w:val="num" w:pos="6480"/>
+        </w:tabs>
+        <w:ind w:left="6480" w:hanging="720"/>
+      </w:pPr>
     </w:lvl>
   </w:abstractNum>
-  <w:abstractNum w:abstractNumId="43" w15:restartNumberingAfterBreak="0">
-    <w:nsid w:val="779F6A22"/>
-    <w:multiLevelType w:val="singleLevel"/>
-    <w:tmpl w:val="04090001"/>
-    <w:lvl w:ilvl="0">
-      <w:start w:val="1"/>
-      <w:numFmt w:val="bullet"/>
-      <w:lvlText w:val=""/>
-      <w:lvlJc w:val="left"/>
-      <w:pPr>
-        <w:tabs>
-          <w:tab w:val="num" w:pos="360"/>
-        </w:tabs>
-        <w:ind w:left="360" w:hanging="360"/>
-      </w:pPr>
-      <w:rPr>
-        <w:rFonts w:ascii="Symbol" w:hAnsi="Symbol" w:hint="default"/>
-      </w:rPr>
-    </w:lvl>
-  </w:abstractNum>
-  <w:abstractNum w:abstractNumId="44" w15:restartNumberingAfterBreak="0">
-    <w:nsid w:val="7B204FE1"/>
-    <w:multiLevelType w:val="singleLevel"/>
-    <w:tmpl w:val="04090001"/>
-    <w:lvl w:ilvl="0">
-      <w:start w:val="1"/>
-      <w:numFmt w:val="bullet"/>
-      <w:lvlText w:val=""/>
-      <w:lvlJc w:val="left"/>
-      <w:pPr>
-        <w:tabs>
-          <w:tab w:val="num" w:pos="360"/>
-        </w:tabs>
-        <w:ind w:left="360" w:hanging="360"/>
-      </w:pPr>
-      <w:rPr>
-        <w:rFonts w:ascii="Symbol" w:hAnsi="Symbol" w:hint="default"/>
-      </w:rPr>
-    </w:lvl>
-  </w:abstractNum>
-  <w:abstractNum w:abstractNumId="45" w15:restartNumberingAfterBreak="0">
-    <w:nsid w:val="7BE434D7"/>
-    <w:multiLevelType w:val="singleLevel"/>
-    <w:tmpl w:val="04090001"/>
-    <w:lvl w:ilvl="0">
-      <w:start w:val="1"/>
-      <w:numFmt w:val="bullet"/>
-      <w:lvlText w:val=""/>
-      <w:lvlJc w:val="left"/>
-      <w:pPr>
-        <w:tabs>
-          <w:tab w:val="num" w:pos="360"/>
-        </w:tabs>
-        <w:ind w:left="360" w:hanging="360"/>
-      </w:pPr>
-      <w:rPr>
-        <w:rFonts w:ascii="Symbol" w:hAnsi="Symbol" w:hint="default"/>
-      </w:rPr>
-    </w:lvl>
-  </w:abstractNum>
-  <w:abstractNum w:abstractNumId="46" w15:restartNumberingAfterBreak="0">
-    <w:nsid w:val="7C4777D2"/>
-    <w:multiLevelType w:val="singleLevel"/>
-    <w:tmpl w:val="FFFFFFFF"/>
-    <w:lvl w:ilvl="0">
-      <w:start w:val="1"/>
-      <w:numFmt w:val="decimal"/>
-      <w:lvlText w:val="%1."/>
-      <w:legacy w:legacy="1" w:legacySpace="144" w:legacyIndent="0"/>
-      <w:lvlJc w:val="left"/>
-    </w:lvl>
-  </w:abstractNum>
-  <w:num w:numId="1" w16cid:durableId="1740439856">
+  <w:num w:numId="1" w16cid:durableId="1316109111">
     <w:abstractNumId w:val="0"/>
   </w:num>
-  <w:num w:numId="2" w16cid:durableId="1263537876">
-    <w:abstractNumId w:val="21"/>
+  <w:num w:numId="2" w16cid:durableId="789251306">
+    <w:abstractNumId w:val="1"/>
   </w:num>
-  <w:num w:numId="3" w16cid:durableId="452871087">
-    <w:abstractNumId w:val="45"/>
-  </w:num>
-  <w:num w:numId="4" w16cid:durableId="1329283520">
-    <w:abstractNumId w:val="33"/>
-  </w:num>
-  <w:num w:numId="5" w16cid:durableId="297027528">
-    <w:abstractNumId w:val="31"/>
-  </w:num>
-  <w:num w:numId="6" w16cid:durableId="2075662102">
-    <w:abstractNumId w:val="1"/>
-    <w:lvlOverride w:ilvl="0">
-      <w:lvl w:ilvl="0">
-        <w:numFmt w:val="bullet"/>
-        <w:lvlText w:val=""/>
-        <w:legacy w:legacy="1" w:legacySpace="0" w:legacyIndent="360"/>
-        <w:lvlJc w:val="left"/>
-        <w:pPr>
-          <w:ind w:left="720" w:hanging="360"/>
-        </w:pPr>
-        <w:rPr>
-          <w:rFonts w:ascii="Symbol" w:hAnsi="Symbol" w:hint="default"/>
-        </w:rPr>
-      </w:lvl>
-    </w:lvlOverride>
-  </w:num>
-  <w:num w:numId="7" w16cid:durableId="1849639934">
-    <w:abstractNumId w:val="2"/>
-  </w:num>
-  <w:num w:numId="8" w16cid:durableId="700515442">
-    <w:abstractNumId w:val="41"/>
-  </w:num>
-  <w:num w:numId="9" w16cid:durableId="1141777103">
-    <w:abstractNumId w:val="3"/>
-  </w:num>
-  <w:num w:numId="10" w16cid:durableId="610748994">
-    <w:abstractNumId w:val="22"/>
-  </w:num>
-  <w:num w:numId="11" w16cid:durableId="398864401">
-    <w:abstractNumId w:val="20"/>
-  </w:num>
-  <w:num w:numId="12" w16cid:durableId="971902261">
-    <w:abstractNumId w:val="40"/>
-  </w:num>
-  <w:num w:numId="13" w16cid:durableId="1503353038">
-    <w:abstractNumId w:val="18"/>
-  </w:num>
-  <w:num w:numId="14" w16cid:durableId="262307266">
-    <w:abstractNumId w:val="8"/>
-  </w:num>
-  <w:num w:numId="15" w16cid:durableId="1227642299">
-    <w:abstractNumId w:val="38"/>
-  </w:num>
-  <w:num w:numId="16" w16cid:durableId="997153989">
-    <w:abstractNumId w:val="29"/>
-  </w:num>
-  <w:num w:numId="17" w16cid:durableId="917835032">
-    <w:abstractNumId w:val="11"/>
-  </w:num>
-  <w:num w:numId="18" w16cid:durableId="2008708785">
-    <w:abstractNumId w:val="27"/>
-  </w:num>
-  <w:num w:numId="19" w16cid:durableId="1046679510">
-    <w:abstractNumId w:val="1"/>
-    <w:lvlOverride w:ilvl="0">
-      <w:lvl w:ilvl="0">
-        <w:start w:val="1"/>
-        <w:numFmt w:val="bullet"/>
-        <w:lvlText w:val=""/>
-        <w:legacy w:legacy="1" w:legacySpace="0" w:legacyIndent="360"/>
-        <w:lvlJc w:val="left"/>
-        <w:pPr>
-          <w:ind w:left="1080" w:hanging="360"/>
-        </w:pPr>
-        <w:rPr>
-          <w:rFonts w:ascii="Symbol" w:hAnsi="Symbol" w:hint="default"/>
-        </w:rPr>
-      </w:lvl>
-    </w:lvlOverride>
-  </w:num>
-  <w:num w:numId="20" w16cid:durableId="1247691293">
-    <w:abstractNumId w:val="16"/>
-  </w:num>
-  <w:num w:numId="21" w16cid:durableId="337274885">
-    <w:abstractNumId w:val="36"/>
-  </w:num>
-  <w:num w:numId="22" w16cid:durableId="1598951244">
-    <w:abstractNumId w:val="1"/>
-    <w:lvlOverride w:ilvl="0">
-      <w:lvl w:ilvl="0">
-        <w:start w:val="1"/>
-        <w:numFmt w:val="bullet"/>
-        <w:lvlText w:val=""/>
-        <w:legacy w:legacy="1" w:legacySpace="0" w:legacyIndent="360"/>
-        <w:lvlJc w:val="left"/>
-        <w:pPr>
-          <w:ind w:left="360" w:hanging="360"/>
-        </w:pPr>
-        <w:rPr>
-          <w:rFonts w:ascii="Symbol" w:hAnsi="Symbol" w:hint="default"/>
-        </w:rPr>
-      </w:lvl>
-    </w:lvlOverride>
-  </w:num>
-  <w:num w:numId="23" w16cid:durableId="221446794">
-    <w:abstractNumId w:val="32"/>
-  </w:num>
-  <w:num w:numId="24" w16cid:durableId="228924307">
-    <w:abstractNumId w:val="24"/>
-  </w:num>
-  <w:num w:numId="25" w16cid:durableId="342367951">
-    <w:abstractNumId w:val="13"/>
-  </w:num>
-  <w:num w:numId="26" w16cid:durableId="760100115">
-    <w:abstractNumId w:val="30"/>
-  </w:num>
-  <w:num w:numId="27" w16cid:durableId="1281494095">
-    <w:abstractNumId w:val="0"/>
-  </w:num>
-  <w:num w:numId="28" w16cid:durableId="1561013933">
-    <w:abstractNumId w:val="0"/>
-  </w:num>
-  <w:num w:numId="29" w16cid:durableId="1323662917">
-    <w:abstractNumId w:val="0"/>
-  </w:num>
-  <w:num w:numId="30" w16cid:durableId="1975256461">
-    <w:abstractNumId w:val="0"/>
-  </w:num>
-  <w:num w:numId="31" w16cid:durableId="389621738">
-    <w:abstractNumId w:val="0"/>
-  </w:num>
-  <w:num w:numId="32" w16cid:durableId="2098359375">
-    <w:abstractNumId w:val="0"/>
-  </w:num>
-  <w:num w:numId="33" w16cid:durableId="1755668029">
-    <w:abstractNumId w:val="6"/>
-  </w:num>
-  <w:num w:numId="34" w16cid:durableId="416906713">
-    <w:abstractNumId w:val="12"/>
-  </w:num>
-  <w:num w:numId="35" w16cid:durableId="1177185668">
-    <w:abstractNumId w:val="15"/>
-  </w:num>
-  <w:num w:numId="36" w16cid:durableId="859124039">
-    <w:abstractNumId w:val="46"/>
-  </w:num>
-  <w:num w:numId="37" w16cid:durableId="600338446">
-    <w:abstractNumId w:val="7"/>
-  </w:num>
-  <w:num w:numId="38" w16cid:durableId="599610635">
-    <w:abstractNumId w:val="0"/>
-  </w:num>
-  <w:num w:numId="39" w16cid:durableId="1316109111">
-    <w:abstractNumId w:val="0"/>
-  </w:num>
-  <w:num w:numId="40" w16cid:durableId="1660108399">
-    <w:abstractNumId w:val="28"/>
-  </w:num>
-  <w:num w:numId="41" w16cid:durableId="1937710556">
-    <w:abstractNumId w:val="34"/>
-  </w:num>
-  <w:num w:numId="42" w16cid:durableId="711736349">
-    <w:abstractNumId w:val="5"/>
-  </w:num>
-  <w:num w:numId="43" w16cid:durableId="1873955366">
-    <w:abstractNumId w:val="14"/>
-  </w:num>
-  <w:num w:numId="44" w16cid:durableId="1507094600">
-    <w:abstractNumId w:val="10"/>
-  </w:num>
-  <w:num w:numId="45" w16cid:durableId="1497499237">
-    <w:abstractNumId w:val="43"/>
-  </w:num>
-  <w:num w:numId="46" w16cid:durableId="324670887">
-    <w:abstractNumId w:val="35"/>
-  </w:num>
-  <w:num w:numId="47" w16cid:durableId="1354070689">
-    <w:abstractNumId w:val="9"/>
-  </w:num>
-  <w:num w:numId="48" w16cid:durableId="1383483819">
-    <w:abstractNumId w:val="17"/>
-  </w:num>
-  <w:num w:numId="49" w16cid:durableId="1468007894">
-    <w:abstractNumId w:val="42"/>
-  </w:num>
-  <w:num w:numId="50" w16cid:durableId="24916760">
-    <w:abstractNumId w:val="26"/>
-  </w:num>
-  <w:num w:numId="51" w16cid:durableId="1766416649">
-    <w:abstractNumId w:val="37"/>
-  </w:num>
-  <w:num w:numId="52" w16cid:durableId="1760561705">
-    <w:abstractNumId w:val="25"/>
-  </w:num>
-  <w:num w:numId="53" w16cid:durableId="1714308073">
-    <w:abstractNumId w:val="19"/>
-  </w:num>
-  <w:num w:numId="54" w16cid:durableId="258877944">
-    <w:abstractNumId w:val="23"/>
-  </w:num>
-  <w:num w:numId="55" w16cid:durableId="1236623220">
-    <w:abstractNumId w:val="39"/>
-  </w:num>
-  <w:num w:numId="56" w16cid:durableId="499857102">
-    <w:abstractNumId w:val="4"/>
-  </w:num>
-  <w:num w:numId="57" w16cid:durableId="812797749">
-    <w:abstractNumId w:val="44"/>
-  </w:num>
-  <w:num w:numId="58" w16cid:durableId="1900091817">
-    <w:abstractNumId w:val="0"/>
-  </w:num>
-  <w:num w:numId="59" w16cid:durableId="602492197">
-    <w:abstractNumId w:val="0"/>
-  </w:num>
-  <w:num w:numId="60" w16cid:durableId="931007152">
-    <w:abstractNumId w:val="0"/>
-  </w:num>
-  <w:num w:numId="61" w16cid:durableId="807433519">
-    <w:abstractNumId w:val="0"/>
-  </w:num>
-  <w:num w:numId="62" w16cid:durableId="1679042248">
-    <w:abstractNumId w:val="0"/>
-  </w:num>
-  <w:num w:numId="63" w16cid:durableId="1891375822">
-    <w:abstractNumId w:val="0"/>
-  </w:num>
-  <w:num w:numId="64" w16cid:durableId="298733330">
-    <w:abstractNumId w:val="0"/>
-  </w:num>
-  <w:num w:numId="65" w16cid:durableId="697464664">
-    <w:abstractNumId w:val="0"/>
-  </w:num>
-  <w:num w:numId="66" w16cid:durableId="1030687925">
-    <w:abstractNumId w:val="0"/>
-  </w:num>
-  <w:num w:numId="67" w16cid:durableId="973951739">
-    <w:abstractNumId w:val="0"/>
-  </w:num>
-  <w:num w:numId="68" w16cid:durableId="538318898">
-    <w:abstractNumId w:val="0"/>
-  </w:num>
-  <w:num w:numId="69" w16cid:durableId="1787195443">
-    <w:abstractNumId w:val="0"/>
-  </w:num>
-  <w:num w:numId="70" w16cid:durableId="820779744">
-    <w:abstractNumId w:val="0"/>
-  </w:num>
+  <w:numIdMacAtCleanup w:val="2"/>
 </w:numbering>
 </file>
 
 <file path=word/styles.xml><?xml version="1.0" encoding="utf-8"?>
-<w:styles xmlns:mc="http://schemas.openxmlformats.org/markup-compatibility/2006" xmlns:r="http://schemas.openxmlformats.org/officeDocument/2006/relationships" xmlns:w="http://schemas.openxmlformats.org/wordprocessingml/2006/main" xmlns:w14="http://schemas.microsoft.com/office/word/2010/wordml" xmlns:w15="http://schemas.microsoft.com/office/word/2012/wordml" xmlns:w16cex="http://schemas.microsoft.com/office/word/2018/wordml/cex" xmlns:w16cid="http://schemas.microsoft.com/office/word/2016/wordml/cid" xmlns:w16="http://schemas.microsoft.com/office/word/2018/wordml" xmlns:w16sdtdh="http://schemas.microsoft.com/office/word/2020/wordml/sdtdatahash" xmlns:w16se="http://schemas.microsoft.com/office/word/2015/wordml/symex" mc:Ignorable="w14 w15 w16se w16cid w16 w16cex w16sdtdh">
+<w:styles xmlns:mc="http://schemas.openxmlformats.org/markup-compatibility/2006" xmlns:r="http://schemas.openxmlformats.org/officeDocument/2006/relationships" xmlns:w="http://schemas.openxmlformats.org/wordprocessingml/2006/main" xmlns:w14="http://schemas.microsoft.com/office/word/2010/wordml" xmlns:w15="http://schemas.microsoft.com/office/word/2012/wordml" xmlns:w16cex="http://schemas.microsoft.com/office/word/2018/wordml/cex" xmlns:w16cid="http://schemas.microsoft.com/office/word/2016/wordml/cid" xmlns:w16="http://schemas.microsoft.com/office/word/2018/wordml" xmlns:w16du="http://schemas.microsoft.com/office/word/2023/wordml/word16du" xmlns:w16sdtdh="http://schemas.microsoft.com/office/word/2020/wordml/sdtdatahash" xmlns:w16se="http://schemas.microsoft.com/office/word/2015/wordml/symex" mc:Ignorable="w14 w15 w16se w16cid w16 w16cex w16sdtdh w16du">
   <w:docDefaults>
     <w:rPrDefault>
       <w:rPr>
@@ -3302,7 +2557,7 @@
     <w:pPr>
       <w:keepNext/>
       <w:numPr>
-        <w:numId w:val="39"/>
+        <w:numId w:val="1"/>
       </w:numPr>
       <w:spacing w:before="120" w:after="60"/>
       <w:outlineLvl w:val="0"/>
@@ -3369,7 +2624,7 @@
     <w:pPr>
       <w:numPr>
         <w:ilvl w:val="4"/>
-        <w:numId w:val="39"/>
+        <w:numId w:val="1"/>
       </w:numPr>
       <w:spacing w:before="240" w:after="60"/>
       <w:outlineLvl w:val="4"/>
@@ -3386,7 +2641,7 @@
     <w:pPr>
       <w:numPr>
         <w:ilvl w:val="5"/>
-        <w:numId w:val="39"/>
+        <w:numId w:val="1"/>
       </w:numPr>
       <w:spacing w:before="240" w:after="60"/>
       <w:outlineLvl w:val="5"/>
@@ -3404,7 +2659,7 @@
     <w:pPr>
       <w:numPr>
         <w:ilvl w:val="6"/>
-        <w:numId w:val="39"/>
+        <w:numId w:val="1"/>
       </w:numPr>
       <w:spacing w:before="240" w:after="60"/>
       <w:outlineLvl w:val="6"/>
@@ -3418,7 +2673,7 @@
     <w:pPr>
       <w:numPr>
         <w:ilvl w:val="7"/>
-        <w:numId w:val="39"/>
+        <w:numId w:val="1"/>
       </w:numPr>
       <w:spacing w:before="240" w:after="60"/>
       <w:outlineLvl w:val="7"/>
@@ -3435,7 +2690,7 @@
     <w:pPr>
       <w:numPr>
         <w:ilvl w:val="8"/>
-        <w:numId w:val="39"/>
+        <w:numId w:val="1"/>
       </w:numPr>
       <w:spacing w:before="240" w:after="60"/>
       <w:outlineLvl w:val="8"/>
@@ -3448,11 +2703,15 @@
   </w:style>
   <w:style w:type="character" w:default="1" w:styleId="DefaultParagraphFont">
     <w:name w:val="Default Paragraph Font"/>
+    <w:uiPriority w:val="1"/>
     <w:semiHidden/>
+    <w:unhideWhenUsed/>
   </w:style>
   <w:style w:type="table" w:default="1" w:styleId="TableNormal">
     <w:name w:val="Normal Table"/>
+    <w:uiPriority w:val="99"/>
     <w:semiHidden/>
+    <w:unhideWhenUsed/>
     <w:tblPr>
       <w:tblInd w:w="0" w:type="dxa"/>
       <w:tblCellMar>
@@ -3465,7 +2724,9 @@
   </w:style>
   <w:style w:type="numbering" w:default="1" w:styleId="NoList">
     <w:name w:val="No List"/>
+    <w:uiPriority w:val="99"/>
     <w:semiHidden/>
+    <w:unhideWhenUsed/>
   </w:style>
   <w:style w:type="paragraph" w:customStyle="1" w:styleId="Paragraph2">
     <w:name w:val="Paragraph2"/>
@@ -3783,13 +3044,13 @@
     <w:pPr>
       <w:widowControl/>
       <w:numPr>
-        <w:numId w:val="81"/>
+        <w:numId w:val="2"/>
       </w:numPr>
       <w:tabs>
         <w:tab w:val="left" w:pos="720"/>
       </w:tabs>
       <w:spacing w:before="120" w:line="240" w:lineRule="auto"/>
-      <w:ind w:left="720" w:right="360"/>
+      <w:ind w:right="360"/>
       <w:jc w:val="both"/>
     </w:pPr>
     <w:rPr>
@@ -3817,8 +3078,8 @@
       <w:u w:val="single"/>
     </w:rPr>
   </w:style>
-  <w:style w:type="paragraph" w:customStyle="1" w:styleId="SubTitle0">
-    <w:name w:val="SubTitle"/>
+  <w:style w:type="paragraph" w:customStyle="1" w:styleId="Subtitle1">
+    <w:name w:val="Subtitle1"/>
     <w:basedOn w:val="Title"/>
     <w:pPr>
       <w:widowControl/>
@@ -3863,8 +3124,8 @@
       <w:rFonts w:ascii="Tms Rmn" w:hAnsi="Tms Rmn"/>
     </w:rPr>
   </w:style>
-  <w:style w:type="paragraph" w:customStyle="1" w:styleId="bodytext0">
-    <w:name w:val="body text"/>
+  <w:style w:type="paragraph" w:customStyle="1" w:styleId="BodyText1">
+    <w:name w:val="Body Text1"/>
     <w:pPr>
       <w:keepLines/>
       <w:spacing w:after="120" w:line="220" w:lineRule="atLeast"/>
@@ -3933,6 +3194,22 @@
     <w:basedOn w:val="DefaultParagraphFont"/>
     <w:link w:val="BodyText"/>
     <w:rsid w:val="00E051D6"/>
+  </w:style>
+  <w:style w:type="table" w:styleId="TableGrid">
+    <w:name w:val="Table Grid"/>
+    <w:basedOn w:val="TableNormal"/>
+    <w:uiPriority w:val="39"/>
+    <w:rsid w:val="00D60620"/>
+    <w:tblPr>
+      <w:tblBorders>
+        <w:top w:val="single" w:sz="4" w:space="0" w:color="auto"/>
+        <w:left w:val="single" w:sz="4" w:space="0" w:color="auto"/>
+        <w:bottom w:val="single" w:sz="4" w:space="0" w:color="auto"/>
+        <w:right w:val="single" w:sz="4" w:space="0" w:color="auto"/>
+        <w:insideH w:val="single" w:sz="4" w:space="0" w:color="auto"/>
+        <w:insideV w:val="single" w:sz="4" w:space="0" w:color="auto"/>
+      </w:tblBorders>
+    </w:tblPr>
   </w:style>
 </w:styles>
 </file>

</xml_diff>